<commit_message>
Moving the title from a h1 header to document title
</commit_message>
<xml_diff>
--- a/docs/index.docx
+++ b/docs/index.docx
@@ -2,15 +2,6 @@
 <file path=word/document.xml><?xml version="1.0" encoding="utf-8"?>
 <w:document xmlns:w="http://schemas.openxmlformats.org/wordprocessingml/2006/main" xmlns:m="http://schemas.openxmlformats.org/officeDocument/2006/math" xmlns:r="http://schemas.openxmlformats.org/officeDocument/2006/relationships" xmlns:o="urn:schemas-microsoft-com:office:office" xmlns:v="urn:schemas-microsoft-com:vml" xmlns:w10="urn:schemas-microsoft-com:office:word" xmlns:a="http://schemas.openxmlformats.org/drawingml/2006/main" xmlns:pic="http://schemas.openxmlformats.org/drawingml/2006/picture" xmlns:wp="http://schemas.openxmlformats.org/drawingml/2006/wordprocessingDrawing">
   <w:body>
-    <w:bookmarkStart w:id="35" w:name="Xe6b575b93163b573788b32fce1c225652d1236a"/>
-    <w:p>
-      <w:pPr>
-        <w:pStyle w:val="Heading1"/>
-      </w:pPr>
-      <w:r>
-        <w:t xml:space="preserve">Dynamic Linear Election Model for Icelandic Parliamentary Elections Forecast</w:t>
-      </w:r>
-    </w:p>
     <w:bookmarkStart w:id="20" w:name="introduction"/>
     <w:p>
       <w:pPr>
@@ -4019,7 +4010,6 @@
       </w:r>
     </w:p>
     <w:bookmarkEnd w:id="34"/>
-    <w:bookmarkEnd w:id="35"/>
     <w:sectPr/>
   </w:body>
 </w:document>

</xml_diff>

<commit_message>
Uppfæra með mynd af niðurstöðum
</commit_message>
<xml_diff>
--- a/docs/index.docx
+++ b/docs/index.docx
@@ -3182,6 +3182,89 @@
       </w:r>
     </w:p>
     <w:bookmarkEnd w:id="32"/>
+    <w:bookmarkStart w:id="37" w:name="results"/>
+    <w:p>
+      <w:pPr>
+        <w:pStyle w:val="Heading1"/>
+      </w:pPr>
+      <w:r>
+        <w:t xml:space="preserve">Results</w:t>
+      </w:r>
+    </w:p>
+    <w:p>
+      <w:pPr>
+        <w:pStyle w:val="FirstParagraph"/>
+      </w:pPr>
+      <w:r>
+        <w:drawing>
+          <wp:inline>
+            <wp:extent cx="5334000" cy="4932516"/>
+            <wp:effectExtent b="0" l="0" r="0" t="0"/>
+            <wp:docPr descr="" title="" id="34" name="Picture"/>
+            <a:graphic>
+              <a:graphicData uri="http://schemas.openxmlformats.org/drawingml/2006/picture">
+                <pic:pic>
+                  <pic:nvPicPr>
+                    <pic:cNvPr descr="index_files/figure-docx/unnamed-chunk-1-1.png" id="35" name="Picture"/>
+                    <pic:cNvPicPr>
+                      <a:picLocks noChangeArrowheads="1" noChangeAspect="1"/>
+                    </pic:cNvPicPr>
+                  </pic:nvPicPr>
+                  <pic:blipFill>
+                    <a:blip r:embed="rId33"/>
+                    <a:stretch>
+                      <a:fillRect/>
+                    </a:stretch>
+                  </pic:blipFill>
+                  <pic:spPr bwMode="auto">
+                    <a:xfrm>
+                      <a:off x="0" y="0"/>
+                      <a:ext cx="5334000" cy="4932516"/>
+                    </a:xfrm>
+                    <a:prstGeom prst="rect">
+                      <a:avLst/>
+                    </a:prstGeom>
+                    <a:noFill/>
+                    <a:ln w="9525">
+                      <a:noFill/>
+                      <a:headEnd/>
+                      <a:tailEnd/>
+                    </a:ln>
+                  </pic:spPr>
+                </pic:pic>
+              </a:graphicData>
+            </a:graphic>
+          </wp:inline>
+        </w:drawing>
+      </w:r>
+    </w:p>
+    <w:p>
+      <w:pPr>
+        <w:pStyle w:val="BodyText"/>
+      </w:pPr>
+      <w:r>
+        <w:rPr>
+          <w:vertAlign w:val="subscript"/>
+        </w:rPr>
+        <w:t xml:space="preserve">Source:</w:t>
+      </w:r>
+      <w:r>
+        <w:rPr>
+          <w:vertAlign w:val="subscript"/>
+        </w:rPr>
+        <w:t xml:space="preserve"> </w:t>
+      </w:r>
+      <w:hyperlink r:id="rId36">
+        <w:r>
+          <w:rPr>
+            <w:rStyle w:val="Hyperlink"/>
+            <w:vertAlign w:val="subscript"/>
+          </w:rPr>
+          <w:t xml:space="preserve">Article Notebook</w:t>
+        </w:r>
+      </w:hyperlink>
+    </w:p>
+    <w:bookmarkEnd w:id="37"/>
     <w:sectPr/>
   </w:body>
 </w:document>

</xml_diff>

<commit_message>
Uppfæra manuscript eftir breytingar vikunnar
</commit_message>
<xml_diff>
--- a/docs/index.docx
+++ b/docs/index.docx
@@ -268,7 +268,7 @@
       </w:r>
     </w:p>
     <w:bookmarkEnd w:id="20"/>
-    <w:bookmarkStart w:id="30" w:name="methods"/>
+    <w:bookmarkStart w:id="31" w:name="methods"/>
     <w:p>
       <w:pPr>
         <w:pStyle w:val="Heading1"/>
@@ -393,7 +393,7 @@
         <w:t xml:space="preserve">Economic indicators (inflation and GDP growth)</w:t>
       </w:r>
     </w:p>
-    <w:bookmarkStart w:id="29" w:name="model-structure"/>
+    <w:bookmarkStart w:id="30" w:name="model-structure"/>
     <w:p>
       <w:pPr>
         <w:pStyle w:val="Heading2"/>
@@ -1475,7 +1475,267 @@
         <w:t xml:space="preserve"> </w:t>
       </w:r>
       <w:r>
-        <w:t xml:space="preserve">through time using a multivariate random walk with correlation structure</w:t>
+        <w:t xml:space="preserve">through time using a multivariate random walk with party-specific volatility</w:t>
+      </w:r>
+    </w:p>
+    <w:p>
+      <w:pPr>
+        <w:pStyle w:val="BodyText"/>
+      </w:pPr>
+      <m:oMathPara>
+        <m:oMathParaPr>
+          <m:jc m:val="center"/>
+        </m:oMathParaPr>
+        <m:oMath>
+          <m:m>
+            <m:mPr>
+              <m:baseJc m:val="center"/>
+              <m:plcHide m:val="on"/>
+              <m:mcs>
+                <m:mc>
+                  <m:mcPr>
+                    <m:mcJc m:val="right"/>
+                    <m:count m:val="1"/>
+                  </m:mcPr>
+                </m:mc>
+                <m:mc>
+                  <m:mcPr>
+                    <m:mcJc m:val="left"/>
+                    <m:count m:val="1"/>
+                  </m:mcPr>
+                </m:mc>
+              </m:mcs>
+            </m:mPr>
+            <m:mr>
+              <m:e>
+                <m:r>
+                  <m:rPr>
+                    <m:sty m:val="p"/>
+                  </m:rPr>
+                  <m:t>log</m:t>
+                </m:r>
+                <m:d>
+                  <m:dPr>
+                    <m:begChr m:val="("/>
+                    <m:endChr m:val=")"/>
+                    <m:sepChr m:val=""/>
+                    <m:grow/>
+                  </m:dPr>
+                  <m:e>
+                    <m:sSub>
+                      <m:e>
+                        <m:r>
+                          <m:t>σ</m:t>
+                        </m:r>
+                      </m:e>
+                      <m:sub>
+                        <m:r>
+                          <m:t>p</m:t>
+                        </m:r>
+                      </m:sub>
+                    </m:sSub>
+                  </m:e>
+                </m:d>
+              </m:e>
+              <m:e>
+                <m:r>
+                  <m:rPr>
+                    <m:sty m:val="p"/>
+                  </m:rPr>
+                  <m:t>∼</m:t>
+                </m:r>
+                <m:r>
+                  <m:rPr>
+                    <m:nor/>
+                    <m:sty m:val="p"/>
+                  </m:rPr>
+                  <m:t>Normal</m:t>
+                </m:r>
+                <m:d>
+                  <m:dPr>
+                    <m:begChr m:val="("/>
+                    <m:endChr m:val=")"/>
+                    <m:sepChr m:val=""/>
+                    <m:grow/>
+                  </m:dPr>
+                  <m:e>
+                    <m:sSub>
+                      <m:e>
+                        <m:r>
+                          <m:t>μ</m:t>
+                        </m:r>
+                      </m:e>
+                      <m:sub>
+                        <m:r>
+                          <m:rPr>
+                            <m:sty m:val="p"/>
+                          </m:rPr>
+                          <m:t>log</m:t>
+                        </m:r>
+                        <m:r>
+                          <m:t>σ</m:t>
+                        </m:r>
+                      </m:sub>
+                    </m:sSub>
+                    <m:r>
+                      <m:rPr>
+                        <m:sty m:val="p"/>
+                      </m:rPr>
+                      <m:t>,</m:t>
+                    </m:r>
+                    <m:sSub>
+                      <m:e>
+                        <m:r>
+                          <m:t>τ</m:t>
+                        </m:r>
+                      </m:e>
+                      <m:sub>
+                        <m:r>
+                          <m:rPr>
+                            <m:sty m:val="p"/>
+                          </m:rPr>
+                          <m:t>log</m:t>
+                        </m:r>
+                        <m:r>
+                          <m:t>σ</m:t>
+                        </m:r>
+                      </m:sub>
+                    </m:sSub>
+                  </m:e>
+                </m:d>
+              </m:e>
+            </m:mr>
+            <m:mr>
+              <m:e>
+                <m:sSub>
+                  <m:e>
+                    <m:r>
+                      <m:t>μ</m:t>
+                    </m:r>
+                  </m:e>
+                  <m:sub>
+                    <m:r>
+                      <m:rPr>
+                        <m:sty m:val="p"/>
+                      </m:rPr>
+                      <m:t>log</m:t>
+                    </m:r>
+                    <m:r>
+                      <m:t>σ</m:t>
+                    </m:r>
+                  </m:sub>
+                </m:sSub>
+              </m:e>
+              <m:e>
+                <m:r>
+                  <m:rPr>
+                    <m:sty m:val="p"/>
+                  </m:rPr>
+                  <m:t>∼</m:t>
+                </m:r>
+                <m:r>
+                  <m:rPr>
+                    <m:nor/>
+                    <m:sty m:val="p"/>
+                  </m:rPr>
+                  <m:t>Normal</m:t>
+                </m:r>
+                <m:d>
+                  <m:dPr>
+                    <m:begChr m:val="("/>
+                    <m:endChr m:val=")"/>
+                    <m:sepChr m:val=""/>
+                    <m:grow/>
+                  </m:dPr>
+                  <m:e>
+                    <m:r>
+                      <m:rPr>
+                        <m:sty m:val="p"/>
+                      </m:rPr>
+                      <m:t>−</m:t>
+                    </m:r>
+                    <m:r>
+                      <m:t>4</m:t>
+                    </m:r>
+                    <m:r>
+                      <m:rPr>
+                        <m:sty m:val="p"/>
+                      </m:rPr>
+                      <m:t>,</m:t>
+                    </m:r>
+                    <m:r>
+                      <m:t>1</m:t>
+                    </m:r>
+                  </m:e>
+                </m:d>
+              </m:e>
+            </m:mr>
+            <m:mr>
+              <m:e>
+                <m:sSub>
+                  <m:e>
+                    <m:r>
+                      <m:t>τ</m:t>
+                    </m:r>
+                  </m:e>
+                  <m:sub>
+                    <m:r>
+                      <m:rPr>
+                        <m:sty m:val="p"/>
+                      </m:rPr>
+                      <m:t>log</m:t>
+                    </m:r>
+                    <m:r>
+                      <m:t>σ</m:t>
+                    </m:r>
+                  </m:sub>
+                </m:sSub>
+              </m:e>
+              <m:e>
+                <m:r>
+                  <m:rPr>
+                    <m:sty m:val="p"/>
+                  </m:rPr>
+                  <m:t>∼</m:t>
+                </m:r>
+                <m:r>
+                  <m:rPr>
+                    <m:nor/>
+                    <m:sty m:val="p"/>
+                  </m:rPr>
+                  <m:t>Exponential</m:t>
+                </m:r>
+                <m:d>
+                  <m:dPr>
+                    <m:begChr m:val="("/>
+                    <m:endChr m:val=")"/>
+                    <m:sepChr m:val=""/>
+                    <m:grow/>
+                  </m:dPr>
+                  <m:e>
+                    <m:r>
+                      <m:t>2</m:t>
+                    </m:r>
+                  </m:e>
+                </m:d>
+                <m:r>
+                  <m:rPr>
+                    <m:sty m:val="p"/>
+                  </m:rPr>
+                  <m:t>,</m:t>
+                </m:r>
+              </m:e>
+            </m:mr>
+          </m:m>
+        </m:oMath>
+      </m:oMathPara>
+    </w:p>
+    <w:p>
+      <w:pPr>
+        <w:pStyle w:val="FirstParagraph"/>
+      </w:pPr>
+      <w:r>
+        <w:t xml:space="preserve">and correlation structure</w:t>
       </w:r>
       <w:r>
         <w:t xml:space="preserve"> </w:t>
@@ -2367,7 +2627,7 @@
         </m:r>
       </m:oMath>
       <w:r>
-        <w:t xml:space="preserve">). The other house effects are given a hierarchical prior:</w:t>
+        <w:t xml:space="preserve">). The other house effects are modeled hierarchically with explicit sum-to-zero constraints:</w:t>
       </w:r>
     </w:p>
     <w:p>
@@ -2429,98 +2689,163 @@
                   </m:rPr>
                   <m:t>=</m:t>
                 </m:r>
-                <m:r>
-                  <m:rPr>
-                    <m:sty m:val="p"/>
-                  </m:rPr>
-                  <m:t>N</m:t>
-                </m:r>
-                <m:r>
-                  <m:rPr>
-                    <m:sty m:val="p"/>
-                  </m:rPr>
-                  <m:t>o</m:t>
-                </m:r>
-                <m:r>
-                  <m:rPr>
-                    <m:sty m:val="p"/>
-                  </m:rPr>
-                  <m:t>r</m:t>
-                </m:r>
-                <m:r>
-                  <m:rPr>
-                    <m:sty m:val="p"/>
-                  </m:rPr>
-                  <m:t>m</m:t>
-                </m:r>
-                <m:r>
-                  <m:rPr>
-                    <m:sty m:val="p"/>
-                  </m:rPr>
-                  <m:t>a</m:t>
-                </m:r>
-                <m:r>
-                  <m:rPr>
-                    <m:sty m:val="p"/>
-                  </m:rPr>
-                  <m:t>l</m:t>
-                </m:r>
                 <m:d>
                   <m:dPr>
-                    <m:begChr m:val="("/>
-                    <m:endChr m:val=")"/>
+                    <m:begChr m:val="{"/>
+                    <m:endChr m:val=""/>
                     <m:sepChr m:val=""/>
                     <m:grow/>
                   </m:dPr>
                   <m:e>
-                    <m:sSub>
-                      <m:e>
-                        <m:r>
-                          <m:t>μ</m:t>
-                        </m:r>
-                      </m:e>
-                      <m:sub>
-                        <m:r>
-                          <m:t>γ</m:t>
-                        </m:r>
-                        <m:r>
-                          <m:rPr>
-                            <m:sty m:val="p"/>
-                          </m:rPr>
-                          <m:t>,</m:t>
-                        </m:r>
-                        <m:r>
-                          <m:t>p</m:t>
-                        </m:r>
-                      </m:sub>
-                    </m:sSub>
-                    <m:r>
-                      <m:rPr>
-                        <m:sty m:val="p"/>
-                      </m:rPr>
-                      <m:t>,</m:t>
-                    </m:r>
-                    <m:sSub>
-                      <m:e>
-                        <m:r>
-                          <m:t>σ</m:t>
-                        </m:r>
-                      </m:e>
-                      <m:sub>
-                        <m:r>
-                          <m:t>γ</m:t>
-                        </m:r>
-                        <m:r>
-                          <m:rPr>
-                            <m:sty m:val="p"/>
-                          </m:rPr>
-                          <m:t>,</m:t>
-                        </m:r>
-                        <m:r>
-                          <m:t>p</m:t>
-                        </m:r>
-                      </m:sub>
-                    </m:sSub>
+                    <m:m>
+                      <m:mPr>
+                        <m:baseJc m:val="center"/>
+                        <m:plcHide m:val="on"/>
+                        <m:mcs>
+                          <m:mc>
+                            <m:mcPr>
+                              <m:mcJc m:val="left"/>
+                              <m:count m:val="1"/>
+                            </m:mcPr>
+                          </m:mc>
+                          <m:mc>
+                            <m:mcPr>
+                              <m:mcJc m:val="left"/>
+                              <m:count m:val="1"/>
+                            </m:mcPr>
+                          </m:mc>
+                        </m:mcs>
+                      </m:mPr>
+                      <m:mr>
+                        <m:e>
+                          <m:r>
+                            <m:t>0</m:t>
+                          </m:r>
+                        </m:e>
+                        <m:e>
+                          <m:r>
+                            <m:rPr>
+                              <m:nor/>
+                              <m:sty m:val="p"/>
+                            </m:rPr>
+                            <m:t>if </m:t>
+                          </m:r>
+                          <m:r>
+                            <m:t>h</m:t>
+                          </m:r>
+                          <m:r>
+                            <m:rPr>
+                              <m:sty m:val="p"/>
+                            </m:rPr>
+                            <m:t>=</m:t>
+                          </m:r>
+                          <m:r>
+                            <m:t>1</m:t>
+                          </m:r>
+                        </m:e>
+                      </m:mr>
+                      <m:mr>
+                        <m:e>
+                          <m:sSub>
+                            <m:e>
+                              <m:r>
+                                <m:t>μ</m:t>
+                              </m:r>
+                            </m:e>
+                            <m:sub>
+                              <m:r>
+                                <m:t>γ</m:t>
+                              </m:r>
+                              <m:r>
+                                <m:rPr>
+                                  <m:sty m:val="p"/>
+                                </m:rPr>
+                                <m:t>,</m:t>
+                              </m:r>
+                              <m:r>
+                                <m:t>p</m:t>
+                              </m:r>
+                            </m:sub>
+                          </m:sSub>
+                          <m:r>
+                            <m:rPr>
+                              <m:sty m:val="p"/>
+                            </m:rPr>
+                            <m:t>+</m:t>
+                          </m:r>
+                          <m:sSub>
+                            <m:e>
+                              <m:r>
+                                <m:t>σ</m:t>
+                              </m:r>
+                            </m:e>
+                            <m:sub>
+                              <m:r>
+                                <m:t>γ</m:t>
+                              </m:r>
+                              <m:r>
+                                <m:rPr>
+                                  <m:sty m:val="p"/>
+                                </m:rPr>
+                                <m:t>,</m:t>
+                              </m:r>
+                              <m:r>
+                                <m:t>p</m:t>
+                              </m:r>
+                            </m:sub>
+                          </m:sSub>
+                          <m:sSub>
+                            <m:e>
+                              <m:acc>
+                                <m:accPr>
+                                  <m:chr m:val="̃"/>
+                                </m:accPr>
+                                <m:e>
+                                  <m:r>
+                                    <m:t>γ</m:t>
+                                  </m:r>
+                                </m:e>
+                              </m:acc>
+                            </m:e>
+                            <m:sub>
+                              <m:r>
+                                <m:t>p</m:t>
+                              </m:r>
+                              <m:r>
+                                <m:rPr>
+                                  <m:sty m:val="p"/>
+                                </m:rPr>
+                                <m:t>,</m:t>
+                              </m:r>
+                              <m:r>
+                                <m:t>h</m:t>
+                              </m:r>
+                            </m:sub>
+                          </m:sSub>
+                        </m:e>
+                        <m:e>
+                          <m:r>
+                            <m:rPr>
+                              <m:nor/>
+                              <m:sty m:val="p"/>
+                            </m:rPr>
+                            <m:t>if </m:t>
+                          </m:r>
+                          <m:r>
+                            <m:t>h</m:t>
+                          </m:r>
+                          <m:r>
+                            <m:rPr>
+                              <m:sty m:val="p"/>
+                            </m:rPr>
+                            <m:t>&gt;</m:t>
+                          </m:r>
+                          <m:r>
+                            <m:t>1</m:t>
+                          </m:r>
+                        </m:e>
+                      </m:mr>
+                    </m:m>
                   </m:e>
                 </m:d>
               </m:e>
@@ -2530,12 +2855,12 @@
                 <m:sSub>
                   <m:e>
                     <m:r>
-                      <m:t>μ</m:t>
+                      <m:t>γ</m:t>
                     </m:r>
                   </m:e>
                   <m:sub>
                     <m:r>
-                      <m:t>γ</m:t>
+                      <m:t>P</m:t>
                     </m:r>
                     <m:r>
                       <m:rPr>
@@ -2544,7 +2869,7 @@
                       <m:t>,</m:t>
                     </m:r>
                     <m:r>
-                      <m:t>p</m:t>
+                      <m:t>h</m:t>
                     </m:r>
                   </m:sub>
                 </m:sSub>
@@ -2554,94 +2879,14 @@
                   <m:rPr>
                     <m:sty m:val="p"/>
                   </m:rPr>
-                  <m:t>∼</m:t>
-                </m:r>
-                <m:r>
-                  <m:rPr>
-                    <m:sty m:val="p"/>
-                    <m:scr m:val="script"/>
-                  </m:rPr>
-                  <m:t>N</m:t>
-                </m:r>
-                <m:d>
-                  <m:dPr>
-                    <m:begChr m:val="("/>
-                    <m:endChr m:val=")"/>
-                    <m:sepChr m:val=""/>
-                    <m:grow/>
-                  </m:dPr>
-                  <m:e>
-                    <m:r>
-                      <m:t>0</m:t>
-                    </m:r>
-                    <m:r>
-                      <m:rPr>
-                        <m:sty m:val="p"/>
-                      </m:rPr>
-                      <m:t>,</m:t>
-                    </m:r>
-                    <m:r>
-                      <m:t>1</m:t>
-                    </m:r>
-                  </m:e>
-                </m:d>
-              </m:e>
-            </m:mr>
-            <m:mr>
-              <m:e>
-                <m:sSub>
-                  <m:e>
-                    <m:r>
-                      <m:t>σ</m:t>
-                    </m:r>
-                  </m:e>
-                  <m:sub>
-                    <m:r>
-                      <m:t>γ</m:t>
-                    </m:r>
-                    <m:r>
-                      <m:rPr>
-                        <m:sty m:val="p"/>
-                      </m:rPr>
-                      <m:t>,</m:t>
-                    </m:r>
-                    <m:r>
-                      <m:t>p</m:t>
-                    </m:r>
-                  </m:sub>
-                </m:sSub>
-              </m:e>
-              <m:e>
+                  <m:t>=</m:t>
+                </m:r>
                 <m:r>
                   <m:rPr>
                     <m:sty m:val="p"/>
                   </m:rPr>
-                  <m:t>∼</m:t>
-                </m:r>
-                <m:r>
-                  <m:rPr>
-                    <m:nor/>
-                    <m:sty m:val="p"/>
-                  </m:rPr>
-                  <m:t>Exponential</m:t>
-                </m:r>
-                <m:d>
-                  <m:dPr>
-                    <m:begChr m:val="("/>
-                    <m:endChr m:val=")"/>
-                    <m:sepChr m:val=""/>
-                    <m:grow/>
-                  </m:dPr>
-                  <m:e>
-                    <m:r>
-                      <m:t>1</m:t>
-                    </m:r>
-                  </m:e>
-                </m:d>
-              </m:e>
-            </m:mr>
-            <m:mr>
-              <m:e>
+                  <m:t>−</m:t>
+                </m:r>
                 <m:nary>
                   <m:naryPr>
                     <m:chr m:val="∑"/>
@@ -2660,103 +2905,21 @@
                       <m:t>=</m:t>
                     </m:r>
                     <m:r>
-                      <m:t>2</m:t>
+                      <m:t>1</m:t>
                     </m:r>
                   </m:sub>
                   <m:sup>
                     <m:r>
                       <m:t>P</m:t>
-                    </m:r>
-                  </m:sup>
-                  <m:e>
-                    <m:sSub>
-                      <m:e>
-                        <m:r>
-                          <m:t>μ</m:t>
-                        </m:r>
-                      </m:e>
-                      <m:sub>
-                        <m:r>
-                          <m:t>γ</m:t>
-                        </m:r>
-                        <m:r>
-                          <m:rPr>
-                            <m:sty m:val="p"/>
-                          </m:rPr>
-                          <m:t>,</m:t>
-                        </m:r>
-                        <m:r>
-                          <m:t>p</m:t>
-                        </m:r>
-                      </m:sub>
-                    </m:sSub>
-                  </m:e>
-                </m:nary>
-              </m:e>
-              <m:e>
-                <m:r>
-                  <m:rPr>
-                    <m:sty m:val="p"/>
-                  </m:rPr>
-                  <m:t>∼</m:t>
-                </m:r>
-                <m:r>
-                  <m:rPr>
-                    <m:sty m:val="p"/>
-                    <m:scr m:val="script"/>
-                  </m:rPr>
-                  <m:t>N</m:t>
-                </m:r>
-                <m:d>
-                  <m:dPr>
-                    <m:begChr m:val="("/>
-                    <m:endChr m:val=")"/>
-                    <m:sepChr m:val=""/>
-                    <m:grow/>
-                  </m:dPr>
-                  <m:e>
-                    <m:r>
-                      <m:t>0</m:t>
                     </m:r>
                     <m:r>
                       <m:rPr>
                         <m:sty m:val="p"/>
                       </m:rPr>
-                      <m:t>,</m:t>
+                      <m:t>−</m:t>
                     </m:r>
                     <m:r>
                       <m:t>1</m:t>
-                    </m:r>
-                  </m:e>
-                </m:d>
-              </m:e>
-            </m:mr>
-            <m:mr>
-              <m:e>
-                <m:nary>
-                  <m:naryPr>
-                    <m:chr m:val="∑"/>
-                    <m:limLoc m:val="undOvr"/>
-                    <m:subHide m:val="off"/>
-                    <m:supHide m:val="off"/>
-                  </m:naryPr>
-                  <m:sub>
-                    <m:r>
-                      <m:t>p</m:t>
-                    </m:r>
-                    <m:r>
-                      <m:rPr>
-                        <m:sty m:val="p"/>
-                      </m:rPr>
-                      <m:t>=</m:t>
-                    </m:r>
-                    <m:r>
-                      <m:t>2</m:t>
-                    </m:r>
-                  </m:sub>
-                  <m:sup>
-                    <m:r>
-                      <m:t>P</m:t>
                     </m:r>
                   </m:sup>
                   <m:e>
@@ -2784,6 +2947,38 @@
                   </m:e>
                 </m:nary>
               </m:e>
+            </m:mr>
+            <m:mr>
+              <m:e>
+                <m:sSub>
+                  <m:e>
+                    <m:acc>
+                      <m:accPr>
+                        <m:chr m:val="̃"/>
+                      </m:accPr>
+                      <m:e>
+                        <m:r>
+                          <m:t>γ</m:t>
+                        </m:r>
+                      </m:e>
+                    </m:acc>
+                  </m:e>
+                  <m:sub>
+                    <m:r>
+                      <m:t>p</m:t>
+                    </m:r>
+                    <m:r>
+                      <m:rPr>
+                        <m:sty m:val="p"/>
+                      </m:rPr>
+                      <m:t>,</m:t>
+                    </m:r>
+                    <m:r>
+                      <m:t>h</m:t>
+                    </m:r>
+                  </m:sub>
+                </m:sSub>
+              </m:e>
               <m:e>
                 <m:r>
                   <m:rPr>
@@ -2793,10 +2988,10 @@
                 </m:r>
                 <m:r>
                   <m:rPr>
+                    <m:nor/>
                     <m:sty m:val="p"/>
-                    <m:scr m:val="script"/>
                   </m:rPr>
-                  <m:t>N</m:t>
+                  <m:t>Normal</m:t>
                 </m:r>
                 <m:d>
                   <m:dPr>
@@ -2826,6 +3021,37 @@
         </m:oMath>
       </m:oMathPara>
     </w:p>
+    <w:p>
+      <w:pPr>
+        <w:pStyle w:val="FirstParagraph"/>
+      </w:pPr>
+      <w:r>
+        <w:t xml:space="preserve">where</w:t>
+      </w:r>
+      <w:r>
+        <w:t xml:space="preserve"> </w:t>
+      </w:r>
+      <m:oMath>
+        <m:r>
+          <m:t>h</m:t>
+        </m:r>
+        <m:r>
+          <m:rPr>
+            <m:sty m:val="p"/>
+          </m:rPr>
+          <m:t>=</m:t>
+        </m:r>
+        <m:r>
+          <m:t>1</m:t>
+        </m:r>
+      </m:oMath>
+      <w:r>
+        <w:t xml:space="preserve"> </w:t>
+      </w:r>
+      <w:r>
+        <w:t xml:space="preserve">represents the election (reference category), and the final party’s house effects are determined by the sum-to-zero constraint.</w:t>
+      </w:r>
+    </w:p>
     <w:bookmarkEnd w:id="22"/>
     <w:bookmarkStart w:id="23" w:name="fundamentals-component"/>
     <w:p>
@@ -2853,21 +3079,143 @@
           <m:jc m:val="center"/>
         </m:oMathParaPr>
         <m:oMath>
-          <m:r>
-            <m:t>π</m:t>
-          </m:r>
+          <m:sSub>
+            <m:e>
+              <m:r>
+                <m:t>μ</m:t>
+              </m:r>
+            </m:e>
+            <m:sub>
+              <m:r>
+                <m:t>d</m:t>
+              </m:r>
+              <m:r>
+                <m:rPr>
+                  <m:sty m:val="p"/>
+                </m:rPr>
+                <m:t>,</m:t>
+              </m:r>
+              <m:r>
+                <m:t>p</m:t>
+              </m:r>
+            </m:sub>
+          </m:sSub>
           <m:r>
             <m:rPr>
               <m:sty m:val="p"/>
             </m:rPr>
             <m:t>=</m:t>
           </m:r>
+          <m:sSub>
+            <m:e>
+              <m:r>
+                <m:t>α</m:t>
+              </m:r>
+            </m:e>
+            <m:sub>
+              <m:r>
+                <m:t>p</m:t>
+              </m:r>
+            </m:sub>
+          </m:sSub>
           <m:r>
             <m:rPr>
-              <m:nor/>
               <m:sty m:val="p"/>
             </m:rPr>
-            <m:t>softmax</m:t>
+            <m:t>+</m:t>
+          </m:r>
+          <m:sSub>
+            <m:e>
+              <m:r>
+                <m:t>β</m:t>
+              </m:r>
+            </m:e>
+            <m:sub>
+              <m:r>
+                <m:rPr>
+                  <m:nor/>
+                  <m:sty m:val="p"/>
+                </m:rPr>
+                <m:t>lag</m:t>
+              </m:r>
+            </m:sub>
+          </m:sSub>
+          <m:d>
+            <m:dPr>
+              <m:begChr m:val="("/>
+              <m:endChr m:val=")"/>
+              <m:sepChr m:val=""/>
+              <m:grow/>
+            </m:dPr>
+            <m:e>
+              <m:sSub>
+                <m:e>
+                  <m:r>
+                    <m:t>x</m:t>
+                  </m:r>
+                </m:e>
+                <m:sub>
+                  <m:r>
+                    <m:t>p</m:t>
+                  </m:r>
+                  <m:r>
+                    <m:rPr>
+                      <m:sty m:val="p"/>
+                    </m:rPr>
+                    <m:t>,</m:t>
+                  </m:r>
+                  <m:r>
+                    <m:t>d</m:t>
+                  </m:r>
+                </m:sub>
+              </m:sSub>
+              <m:r>
+                <m:rPr>
+                  <m:sty m:val="p"/>
+                </m:rPr>
+                <m:t>−</m:t>
+              </m:r>
+              <m:sSub>
+                <m:e>
+                  <m:r>
+                    <m:t>α</m:t>
+                  </m:r>
+                </m:e>
+                <m:sub>
+                  <m:r>
+                    <m:t>p</m:t>
+                  </m:r>
+                </m:sub>
+              </m:sSub>
+            </m:e>
+          </m:d>
+          <m:r>
+            <m:rPr>
+              <m:sty m:val="p"/>
+            </m:rPr>
+            <m:t>+</m:t>
+          </m:r>
+          <m:sSub>
+            <m:e>
+              <m:r>
+                <m:t>β</m:t>
+              </m:r>
+            </m:e>
+            <m:sub>
+              <m:r>
+                <m:rPr>
+                  <m:nor/>
+                  <m:sty m:val="p"/>
+                </m:rPr>
+                <m:t>inc</m:t>
+              </m:r>
+            </m:sub>
+          </m:sSub>
+          <m:r>
+            <m:rPr>
+              <m:sty m:val="p"/>
+            </m:rPr>
+            <m:t>log</m:t>
           </m:r>
           <m:d>
             <m:dPr>
@@ -2877,127 +3225,115 @@
               <m:grow/>
             </m:dPr>
             <m:e>
+              <m:sSub>
+                <m:e>
+                  <m:r>
+                    <m:t>I</m:t>
+                  </m:r>
+                </m:e>
+                <m:sub>
+                  <m:r>
+                    <m:t>p</m:t>
+                  </m:r>
+                  <m:r>
+                    <m:rPr>
+                      <m:sty m:val="p"/>
+                    </m:rPr>
+                    <m:t>,</m:t>
+                  </m:r>
+                  <m:r>
+                    <m:t>d</m:t>
+                  </m:r>
+                </m:sub>
+              </m:sSub>
+            </m:e>
+          </m:d>
+          <m:r>
+            <m:rPr>
+              <m:sty m:val="p"/>
+            </m:rPr>
+            <m:t>+</m:t>
+          </m:r>
+          <m:sSub>
+            <m:e>
               <m:r>
-                <m:t>α</m:t>
+                <m:t>β</m:t>
+              </m:r>
+            </m:e>
+            <m:sub>
+              <m:r>
+                <m:rPr>
+                  <m:nor/>
+                  <m:sty m:val="p"/>
+                </m:rPr>
+                <m:t>vnv</m:t>
+              </m:r>
+            </m:sub>
+          </m:sSub>
+          <m:sSub>
+            <m:e>
+              <m:r>
+                <m:t>v</m:t>
+              </m:r>
+            </m:e>
+            <m:sub>
+              <m:r>
+                <m:t>p</m:t>
               </m:r>
               <m:r>
                 <m:rPr>
                   <m:sty m:val="p"/>
                 </m:rPr>
-                <m:t>+</m:t>
+                <m:t>,</m:t>
               </m:r>
-              <m:sSub>
-                <m:e>
-                  <m:r>
-                    <m:t>β</m:t>
-                  </m:r>
-                </m:e>
-                <m:sub>
-                  <m:r>
-                    <m:rPr>
-                      <m:nor/>
-                      <m:sty m:val="p"/>
-                    </m:rPr>
-                    <m:t>lag</m:t>
-                  </m:r>
-                </m:sub>
-              </m:sSub>
               <m:r>
-                <m:t>x</m:t>
+                <m:t>d</m:t>
+              </m:r>
+            </m:sub>
+          </m:sSub>
+          <m:r>
+            <m:rPr>
+              <m:sty m:val="p"/>
+            </m:rPr>
+            <m:t>+</m:t>
+          </m:r>
+          <m:sSub>
+            <m:e>
+              <m:r>
+                <m:t>β</m:t>
+              </m:r>
+            </m:e>
+            <m:sub>
+              <m:r>
+                <m:rPr>
+                  <m:nor/>
+                  <m:sty m:val="p"/>
+                </m:rPr>
+                <m:t>growth</m:t>
+              </m:r>
+            </m:sub>
+          </m:sSub>
+          <m:sSub>
+            <m:e>
+              <m:r>
+                <m:t>g</m:t>
+              </m:r>
+            </m:e>
+            <m:sub>
+              <m:r>
+                <m:t>p</m:t>
               </m:r>
               <m:r>
                 <m:rPr>
                   <m:sty m:val="p"/>
                 </m:rPr>
-                <m:t>+</m:t>
-              </m:r>
-              <m:sSub>
-                <m:e>
-                  <m:r>
-                    <m:t>β</m:t>
-                  </m:r>
-                </m:e>
-                <m:sub>
-                  <m:r>
-                    <m:rPr>
-                      <m:nor/>
-                      <m:sty m:val="p"/>
-                    </m:rPr>
-                    <m:t>inc</m:t>
-                  </m:r>
-                </m:sub>
-              </m:sSub>
-              <m:r>
-                <m:rPr>
-                  <m:sty m:val="p"/>
-                </m:rPr>
-                <m:t>log</m:t>
-              </m:r>
-              <m:d>
-                <m:dPr>
-                  <m:begChr m:val="("/>
-                  <m:endChr m:val=")"/>
-                  <m:sepChr m:val=""/>
-                  <m:grow/>
-                </m:dPr>
-                <m:e>
-                  <m:r>
-                    <m:t>I</m:t>
-                  </m:r>
-                </m:e>
-              </m:d>
-              <m:r>
-                <m:rPr>
-                  <m:sty m:val="p"/>
-                </m:rPr>
-                <m:t>+</m:t>
-              </m:r>
-              <m:sSub>
-                <m:e>
-                  <m:r>
-                    <m:t>β</m:t>
-                  </m:r>
-                </m:e>
-                <m:sub>
-                  <m:r>
-                    <m:rPr>
-                      <m:nor/>
-                      <m:sty m:val="p"/>
-                    </m:rPr>
-                    <m:t>infl</m:t>
-                  </m:r>
-                </m:sub>
-              </m:sSub>
-              <m:r>
-                <m:t>V</m:t>
+                <m:t>,</m:t>
               </m:r>
               <m:r>
-                <m:rPr>
-                  <m:sty m:val="p"/>
-                </m:rPr>
-                <m:t>+</m:t>
+                <m:t>d</m:t>
               </m:r>
-              <m:sSub>
-                <m:e>
-                  <m:r>
-                    <m:t>β</m:t>
-                  </m:r>
-                </m:e>
-                <m:sub>
-                  <m:r>
-                    <m:rPr>
-                      <m:nor/>
-                      <m:sty m:val="p"/>
-                    </m:rPr>
-                    <m:t>growth</m:t>
-                  </m:r>
-                </m:sub>
-              </m:sSub>
-              <m:r>
-                <m:t>G</m:t>
-              </m:r>
-            </m:e>
-          </m:d>
+            </m:sub>
+          </m:sSub>
         </m:oMath>
       </m:oMathPara>
     </w:p>
@@ -3503,7 +3839,7 @@
       </w:r>
     </w:p>
     <w:bookmarkEnd w:id="24"/>
-    <w:bookmarkStart w:id="28" w:name="constituency-component"/>
+    <w:bookmarkStart w:id="29" w:name="constituency-component"/>
     <w:p>
       <w:pPr>
         <w:pStyle w:val="Heading3"/>
@@ -3517,16 +3853,16 @@
         <w:pStyle w:val="FirstParagraph"/>
       </w:pPr>
       <w:r>
-        <w:t xml:space="preserve">The model extends the national-level polling model to incorporate constituency-level effects through a hierarchical structure. This allows us to capture systematic differences in party support across constituencies while sharing information between them.</w:t>
-      </w:r>
-    </w:p>
-    <w:bookmarkStart w:id="25" w:name="constituency-effects"/>
+        <w:t xml:space="preserve">The model extends the national-level polling model to incorporate constituency-level effects through a hierarchical structure that properly accounts for constituency weights and ensures identifiability through carefully constructed sum-to-zero constraints.</w:t>
+      </w:r>
+    </w:p>
+    <w:bookmarkStart w:id="25" w:name="constituency-effects-structure"/>
     <w:p>
       <w:pPr>
         <w:pStyle w:val="Heading4"/>
       </w:pPr>
       <w:r>
-        <w:t xml:space="preserve">Constituency Effects</w:t>
+        <w:t xml:space="preserve">Constituency Effects Structure</w:t>
       </w:r>
     </w:p>
     <w:p>
@@ -3534,39 +3870,7 @@
         <w:pStyle w:val="FirstParagraph"/>
       </w:pPr>
       <w:r>
-        <w:t xml:space="preserve">The constituency-level model adds constituency-specific deviations</w:t>
-      </w:r>
-      <w:r>
-        <w:t xml:space="preserve"> </w:t>
-      </w:r>
-      <m:oMath>
-        <m:sSub>
-          <m:e>
-            <m:r>
-              <m:t>δ</m:t>
-            </m:r>
-          </m:e>
-          <m:sub>
-            <m:r>
-              <m:t>p</m:t>
-            </m:r>
-            <m:r>
-              <m:rPr>
-                <m:sty m:val="p"/>
-              </m:rPr>
-              <m:t>,</m:t>
-            </m:r>
-            <m:r>
-              <m:t>k</m:t>
-            </m:r>
-          </m:sub>
-        </m:sSub>
-      </m:oMath>
-      <w:r>
-        <w:t xml:space="preserve"> </w:t>
-      </w:r>
-      <w:r>
-        <w:t xml:space="preserve">to the national-level support:</w:t>
+        <w:t xml:space="preserve">For each constituency poll, the linear predictor combines national trends, house effects, and constituency-specific deviations:</w:t>
       </w:r>
     </w:p>
     <w:p>
@@ -3607,15 +3911,6 @@
                   </m:e>
                   <m:sub>
                     <m:r>
-                      <m:t>n</m:t>
-                    </m:r>
-                    <m:r>
-                      <m:rPr>
-                        <m:sty m:val="p"/>
-                      </m:rPr>
-                      <m:t>,</m:t>
-                    </m:r>
-                    <m:r>
                       <m:t>k</m:t>
                     </m:r>
                   </m:sub>
@@ -3650,15 +3945,6 @@
                         </m:r>
                       </m:e>
                       <m:sub>
-                        <m:r>
-                          <m:t>n</m:t>
-                        </m:r>
-                        <m:r>
-                          <m:rPr>
-                            <m:sty m:val="p"/>
-                          </m:rPr>
-                          <m:t>,</m:t>
-                        </m:r>
                         <m:r>
                           <m:t>k</m:t>
                         </m:r>
@@ -3689,7 +3975,7 @@
                           </m:dPr>
                           <m:e>
                             <m:r>
-                              <m:t>n</m:t>
+                              <m:t>k</m:t>
                             </m:r>
                           </m:e>
                         </m:d>
@@ -3708,15 +3994,6 @@
                     </m:r>
                   </m:e>
                   <m:sub>
-                    <m:r>
-                      <m:t>n</m:t>
-                    </m:r>
-                    <m:r>
-                      <m:rPr>
-                        <m:sty m:val="p"/>
-                      </m:rPr>
-                      <m:t>,</m:t>
-                    </m:r>
                     <m:r>
                       <m:t>k</m:t>
                     </m:r>
@@ -3753,15 +4030,6 @@
                       </m:e>
                       <m:sub>
                         <m:r>
-                          <m:t>n</m:t>
-                        </m:r>
-                        <m:r>
-                          <m:rPr>
-                            <m:sty m:val="p"/>
-                          </m:rPr>
-                          <m:t>,</m:t>
-                        </m:r>
-                        <m:r>
                           <m:t>k</m:t>
                         </m:r>
                       </m:sub>
@@ -3780,7 +4048,7 @@
                   </m:e>
                   <m:sub>
                     <m:r>
-                      <m:t>n</m:t>
+                      <m:t>k</m:t>
                     </m:r>
                     <m:r>
                       <m:rPr>
@@ -3789,7 +4057,27 @@
                       <m:t>,</m:t>
                     </m:r>
                     <m:r>
-                      <m:t>k</m:t>
+                      <m:t>p</m:t>
+                    </m:r>
+                  </m:sub>
+                </m:sSub>
+              </m:e>
+              <m:e>
+                <m:r>
+                  <m:rPr>
+                    <m:sty m:val="p"/>
+                  </m:rPr>
+                  <m:t>=</m:t>
+                </m:r>
+                <m:sSub>
+                  <m:e>
+                    <m:r>
+                      <m:t>β</m:t>
+                    </m:r>
+                  </m:e>
+                  <m:sub>
+                    <m:r>
+                      <m:t>p</m:t>
                     </m:r>
                     <m:r>
                       <m:rPr>
@@ -3798,22 +4086,20 @@
                       <m:t>,</m:t>
                     </m:r>
                     <m:r>
-                      <m:t>p</m:t>
+                      <m:t>t</m:t>
                     </m:r>
                   </m:sub>
                 </m:sSub>
-              </m:e>
-              <m:e>
                 <m:r>
                   <m:rPr>
                     <m:sty m:val="p"/>
                   </m:rPr>
-                  <m:t>=</m:t>
+                  <m:t>+</m:t>
                 </m:r>
                 <m:sSub>
                   <m:e>
                     <m:r>
-                      <m:t>β</m:t>
+                      <m:t>γ</m:t>
                     </m:r>
                   </m:e>
                   <m:sub>
@@ -3827,61 +4113,8 @@
                       <m:t>,</m:t>
                     </m:r>
                     <m:r>
-                      <m:t>t</m:t>
-                    </m:r>
-                    <m:d>
-                      <m:dPr>
-                        <m:begChr m:val="["/>
-                        <m:endChr m:val="]"/>
-                        <m:sepChr m:val=""/>
-                        <m:grow/>
-                      </m:dPr>
-                      <m:e>
-                        <m:r>
-                          <m:t>n</m:t>
-                        </m:r>
-                      </m:e>
-                    </m:d>
-                  </m:sub>
-                </m:sSub>
-                <m:r>
-                  <m:rPr>
-                    <m:sty m:val="p"/>
-                  </m:rPr>
-                  <m:t>+</m:t>
-                </m:r>
-                <m:sSub>
-                  <m:e>
-                    <m:r>
-                      <m:t>γ</m:t>
-                    </m:r>
-                  </m:e>
-                  <m:sub>
-                    <m:r>
-                      <m:t>p</m:t>
-                    </m:r>
-                    <m:r>
-                      <m:rPr>
-                        <m:sty m:val="p"/>
-                      </m:rPr>
-                      <m:t>,</m:t>
-                    </m:r>
-                    <m:r>
                       <m:t>h</m:t>
                     </m:r>
-                    <m:d>
-                      <m:dPr>
-                        <m:begChr m:val="["/>
-                        <m:endChr m:val="]"/>
-                        <m:sepChr m:val=""/>
-                        <m:grow/>
-                      </m:dPr>
-                      <m:e>
-                        <m:r>
-                          <m:t>n</m:t>
-                        </m:r>
-                      </m:e>
-                    </m:d>
                   </m:sub>
                 </m:sSub>
                 <m:r>
@@ -3928,15 +4161,66 @@
         <w:t xml:space="preserve"> </w:t>
       </w:r>
       <m:oMath>
+        <m:sSub>
+          <m:e>
+            <m:r>
+              <m:t>δ</m:t>
+            </m:r>
+          </m:e>
+          <m:sub>
+            <m:r>
+              <m:t>p</m:t>
+            </m:r>
+            <m:r>
+              <m:rPr>
+                <m:sty m:val="p"/>
+              </m:rPr>
+              <m:t>,</m:t>
+            </m:r>
+            <m:r>
+              <m:t>k</m:t>
+            </m:r>
+          </m:sub>
+        </m:sSub>
+      </m:oMath>
+      <w:r>
+        <w:t xml:space="preserve"> </w:t>
+      </w:r>
+      <w:r>
+        <w:t xml:space="preserve">represents the constituency-specific deviation for party</w:t>
+      </w:r>
+      <w:r>
+        <w:t xml:space="preserve"> </w:t>
+      </w:r>
+      <m:oMath>
+        <m:r>
+          <m:t>p</m:t>
+        </m:r>
+      </m:oMath>
+      <w:r>
+        <w:t xml:space="preserve"> </w:t>
+      </w:r>
+      <w:r>
+        <w:t xml:space="preserve">in constituency</w:t>
+      </w:r>
+      <w:r>
+        <w:t xml:space="preserve"> </w:t>
+      </w:r>
+      <m:oMath>
         <m:r>
           <m:t>k</m:t>
         </m:r>
       </m:oMath>
       <w:r>
-        <w:t xml:space="preserve"> </w:t>
-      </w:r>
-      <w:r>
-        <w:t xml:space="preserve">indexes constituencies. The constituency effects follow a hierarchical prior:</w:t>
+        <w:t xml:space="preserve">.</w:t>
+      </w:r>
+    </w:p>
+    <w:p>
+      <w:pPr>
+        <w:pStyle w:val="BodyText"/>
+      </w:pPr>
+      <w:r>
+        <w:t xml:space="preserve">The constituency effects follow a hierarchical structure:</w:t>
       </w:r>
     </w:p>
     <w:p>
@@ -3996,6 +4280,242 @@
                   <m:rPr>
                     <m:sty m:val="p"/>
                   </m:rPr>
+                  <m:t>=</m:t>
+                </m:r>
+                <m:sSub>
+                  <m:e>
+                    <m:r>
+                      <m:t>σ</m:t>
+                    </m:r>
+                  </m:e>
+                  <m:sub>
+                    <m:r>
+                      <m:t>δ</m:t>
+                    </m:r>
+                    <m:r>
+                      <m:rPr>
+                        <m:sty m:val="p"/>
+                      </m:rPr>
+                      <m:t>,</m:t>
+                    </m:r>
+                    <m:r>
+                      <m:t>p</m:t>
+                    </m:r>
+                  </m:sub>
+                </m:sSub>
+                <m:sSub>
+                  <m:e>
+                    <m:acc>
+                      <m:accPr>
+                        <m:chr m:val="̃"/>
+                      </m:accPr>
+                      <m:e>
+                        <m:r>
+                          <m:t>δ</m:t>
+                        </m:r>
+                      </m:e>
+                    </m:acc>
+                  </m:e>
+                  <m:sub>
+                    <m:r>
+                      <m:t>p</m:t>
+                    </m:r>
+                    <m:r>
+                      <m:rPr>
+                        <m:sty m:val="p"/>
+                      </m:rPr>
+                      <m:t>,</m:t>
+                    </m:r>
+                    <m:r>
+                      <m:t>k</m:t>
+                    </m:r>
+                  </m:sub>
+                </m:sSub>
+                <m:r>
+                  <m:rPr>
+                    <m:nor/>
+                    <m:sty m:val="p"/>
+                  </m:rPr>
+                  <m:t> for </m:t>
+                </m:r>
+                <m:r>
+                  <m:t>k</m:t>
+                </m:r>
+                <m:r>
+                  <m:rPr>
+                    <m:sty m:val="p"/>
+                  </m:rPr>
+                  <m:t>&lt;</m:t>
+                </m:r>
+                <m:r>
+                  <m:t>K</m:t>
+                </m:r>
+              </m:e>
+            </m:mr>
+            <m:mr>
+              <m:e>
+                <m:sSub>
+                  <m:e>
+                    <m:r>
+                      <m:t>δ</m:t>
+                    </m:r>
+                  </m:e>
+                  <m:sub>
+                    <m:r>
+                      <m:t>p</m:t>
+                    </m:r>
+                    <m:r>
+                      <m:rPr>
+                        <m:sty m:val="p"/>
+                      </m:rPr>
+                      <m:t>,</m:t>
+                    </m:r>
+                    <m:r>
+                      <m:t>K</m:t>
+                    </m:r>
+                  </m:sub>
+                </m:sSub>
+              </m:e>
+              <m:e>
+                <m:r>
+                  <m:rPr>
+                    <m:sty m:val="p"/>
+                  </m:rPr>
+                  <m:t>=</m:t>
+                </m:r>
+                <m:r>
+                  <m:rPr>
+                    <m:sty m:val="p"/>
+                  </m:rPr>
+                  <m:t>−</m:t>
+                </m:r>
+                <m:nary>
+                  <m:naryPr>
+                    <m:chr m:val="∑"/>
+                    <m:limLoc m:val="undOvr"/>
+                    <m:subHide m:val="off"/>
+                    <m:supHide m:val="off"/>
+                  </m:naryPr>
+                  <m:sub>
+                    <m:r>
+                      <m:t>k</m:t>
+                    </m:r>
+                    <m:r>
+                      <m:rPr>
+                        <m:sty m:val="p"/>
+                      </m:rPr>
+                      <m:t>=</m:t>
+                    </m:r>
+                    <m:r>
+                      <m:t>1</m:t>
+                    </m:r>
+                  </m:sub>
+                  <m:sup>
+                    <m:r>
+                      <m:t>K</m:t>
+                    </m:r>
+                    <m:r>
+                      <m:rPr>
+                        <m:sty m:val="p"/>
+                      </m:rPr>
+                      <m:t>−</m:t>
+                    </m:r>
+                    <m:r>
+                      <m:t>1</m:t>
+                    </m:r>
+                  </m:sup>
+                  <m:e>
+                    <m:sSub>
+                      <m:e>
+                        <m:r>
+                          <m:t>w</m:t>
+                        </m:r>
+                      </m:e>
+                      <m:sub>
+                        <m:r>
+                          <m:t>k</m:t>
+                        </m:r>
+                      </m:sub>
+                    </m:sSub>
+                  </m:e>
+                </m:nary>
+                <m:sSub>
+                  <m:e>
+                    <m:r>
+                      <m:t>δ</m:t>
+                    </m:r>
+                  </m:e>
+                  <m:sub>
+                    <m:r>
+                      <m:t>p</m:t>
+                    </m:r>
+                    <m:r>
+                      <m:rPr>
+                        <m:sty m:val="p"/>
+                      </m:rPr>
+                      <m:t>,</m:t>
+                    </m:r>
+                    <m:r>
+                      <m:t>k</m:t>
+                    </m:r>
+                  </m:sub>
+                </m:sSub>
+                <m:r>
+                  <m:rPr>
+                    <m:sty m:val="p"/>
+                  </m:rPr>
+                  <m:t>/</m:t>
+                </m:r>
+                <m:sSub>
+                  <m:e>
+                    <m:r>
+                      <m:t>w</m:t>
+                    </m:r>
+                  </m:e>
+                  <m:sub>
+                    <m:r>
+                      <m:t>K</m:t>
+                    </m:r>
+                  </m:sub>
+                </m:sSub>
+              </m:e>
+            </m:mr>
+            <m:mr>
+              <m:e>
+                <m:sSub>
+                  <m:e>
+                    <m:acc>
+                      <m:accPr>
+                        <m:chr m:val="̃"/>
+                      </m:accPr>
+                      <m:e>
+                        <m:r>
+                          <m:t>δ</m:t>
+                        </m:r>
+                      </m:e>
+                    </m:acc>
+                  </m:e>
+                  <m:sub>
+                    <m:r>
+                      <m:t>p</m:t>
+                    </m:r>
+                    <m:r>
+                      <m:rPr>
+                        <m:sty m:val="p"/>
+                      </m:rPr>
+                      <m:t>,</m:t>
+                    </m:r>
+                    <m:r>
+                      <m:t>k</m:t>
+                    </m:r>
+                  </m:sub>
+                </m:sSub>
+              </m:e>
+              <m:e>
+                <m:r>
+                  <m:rPr>
+                    <m:sty m:val="p"/>
+                  </m:rPr>
                   <m:t>∼</m:t>
                 </m:r>
                 <m:r>
@@ -4022,24 +4542,457 @@
                       </m:rPr>
                       <m:t>,</m:t>
                     </m:r>
+                    <m:r>
+                      <m:t>1</m:t>
+                    </m:r>
+                  </m:e>
+                </m:d>
+              </m:e>
+            </m:mr>
+          </m:m>
+        </m:oMath>
+      </m:oMathPara>
+    </w:p>
+    <w:p>
+      <w:pPr>
+        <w:pStyle w:val="FirstParagraph"/>
+      </w:pPr>
+      <w:r>
+        <w:t xml:space="preserve">where:</w:t>
+      </w:r>
+    </w:p>
+    <w:p>
+      <w:pPr>
+        <w:pStyle w:val="Compact"/>
+        <w:numPr>
+          <w:ilvl w:val="0"/>
+          <w:numId w:val="1006"/>
+        </w:numPr>
+      </w:pPr>
+      <m:oMath>
+        <m:sSub>
+          <m:e>
+            <m:r>
+              <m:t>σ</m:t>
+            </m:r>
+          </m:e>
+          <m:sub>
+            <m:r>
+              <m:t>δ</m:t>
+            </m:r>
+            <m:r>
+              <m:rPr>
+                <m:sty m:val="p"/>
+              </m:rPr>
+              <m:t>,</m:t>
+            </m:r>
+            <m:r>
+              <m:t>p</m:t>
+            </m:r>
+          </m:sub>
+        </m:sSub>
+      </m:oMath>
+      <w:r>
+        <w:t xml:space="preserve"> </w:t>
+      </w:r>
+      <w:r>
+        <w:t xml:space="preserve">is the party-specific scale of constituency variation</w:t>
+      </w:r>
+    </w:p>
+    <w:p>
+      <w:pPr>
+        <w:pStyle w:val="Compact"/>
+        <w:numPr>
+          <w:ilvl w:val="0"/>
+          <w:numId w:val="1006"/>
+        </w:numPr>
+      </w:pPr>
+      <m:oMath>
+        <m:sSub>
+          <m:e>
+            <m:r>
+              <m:t>w</m:t>
+            </m:r>
+          </m:e>
+          <m:sub>
+            <m:r>
+              <m:t>k</m:t>
+            </m:r>
+          </m:sub>
+        </m:sSub>
+      </m:oMath>
+      <w:r>
+        <w:t xml:space="preserve"> </w:t>
+      </w:r>
+      <w:r>
+        <w:t xml:space="preserve">represents constituency weights based on historical voting patterns</w:t>
+      </w:r>
+    </w:p>
+    <w:p>
+      <w:pPr>
+        <w:pStyle w:val="Compact"/>
+        <w:numPr>
+          <w:ilvl w:val="0"/>
+          <w:numId w:val="1006"/>
+        </w:numPr>
+      </w:pPr>
+      <w:r>
+        <w:t xml:space="preserve">The final constituency’s effect is determined by the weighted sum-to-zero constraint</w:t>
+      </w:r>
+    </w:p>
+    <w:p>
+      <w:pPr>
+        <w:pStyle w:val="FirstParagraph"/>
+      </w:pPr>
+      <w:r>
+        <w:t xml:space="preserve">This structure ensures that:</w:t>
+      </w:r>
+    </w:p>
+    <w:p>
+      <w:pPr>
+        <w:pStyle w:val="Compact"/>
+        <w:numPr>
+          <w:ilvl w:val="0"/>
+          <w:numId w:val="1007"/>
+        </w:numPr>
+      </w:pPr>
+      <w:r>
+        <w:t xml:space="preserve">Constituency effects are properly weighted by constituency size</w:t>
+      </w:r>
+    </w:p>
+    <w:p>
+      <w:pPr>
+        <w:pStyle w:val="Compact"/>
+        <w:numPr>
+          <w:ilvl w:val="0"/>
+          <w:numId w:val="1007"/>
+        </w:numPr>
+      </w:pPr>
+      <w:r>
+        <w:t xml:space="preserve">The sum-to-zero constraint holds when accounting for constituency weights</w:t>
+      </w:r>
+    </w:p>
+    <w:p>
+      <w:pPr>
+        <w:pStyle w:val="Compact"/>
+        <w:numPr>
+          <w:ilvl w:val="0"/>
+          <w:numId w:val="1007"/>
+        </w:numPr>
+      </w:pPr>
+      <w:r>
+        <w:t xml:space="preserve">Each party can have different patterns of geographic variation (</w:t>
+      </w:r>
+      <m:oMath>
+        <m:sSub>
+          <m:e>
+            <m:r>
+              <m:t>σ</m:t>
+            </m:r>
+          </m:e>
+          <m:sub>
+            <m:r>
+              <m:t>δ</m:t>
+            </m:r>
+            <m:r>
+              <m:rPr>
+                <m:sty m:val="p"/>
+              </m:rPr>
+              <m:t>,</m:t>
+            </m:r>
+            <m:r>
+              <m:t>p</m:t>
+            </m:r>
+          </m:sub>
+        </m:sSub>
+      </m:oMath>
+      <w:r>
+        <w:t xml:space="preserve">)</w:t>
+      </w:r>
+    </w:p>
+    <w:p>
+      <w:pPr>
+        <w:pStyle w:val="Compact"/>
+        <w:numPr>
+          <w:ilvl w:val="0"/>
+          <w:numId w:val="1007"/>
+        </w:numPr>
+      </w:pPr>
+      <w:r>
+        <w:t xml:space="preserve">Information is shared across constituencies through the hierarchical prior</w:t>
+      </w:r>
+    </w:p>
+    <w:bookmarkEnd w:id="25"/>
+    <w:bookmarkStart w:id="26" w:name="integration-with-national-model"/>
+    <w:p>
+      <w:pPr>
+        <w:pStyle w:val="Heading4"/>
+      </w:pPr>
+      <w:r>
+        <w:t xml:space="preserve">Integration with National Model</w:t>
+      </w:r>
+    </w:p>
+    <w:p>
+      <w:pPr>
+        <w:pStyle w:val="FirstParagraph"/>
+      </w:pPr>
+      <w:r>
+        <w:t xml:space="preserve">The constituency model is integrated with the national model through:</w:t>
+      </w:r>
+    </w:p>
+    <w:p>
+      <w:pPr>
+        <w:pStyle w:val="Compact"/>
+        <w:numPr>
+          <w:ilvl w:val="0"/>
+          <w:numId w:val="1008"/>
+        </w:numPr>
+      </w:pPr>
+      <w:r>
+        <w:t xml:space="preserve">Shared national-level support trajectories (</w:t>
+      </w:r>
+      <m:oMath>
+        <m:sSub>
+          <m:e>
+            <m:r>
+              <m:t>β</m:t>
+            </m:r>
+          </m:e>
+          <m:sub>
+            <m:r>
+              <m:t>p</m:t>
+            </m:r>
+            <m:r>
+              <m:rPr>
+                <m:sty m:val="p"/>
+              </m:rPr>
+              <m:t>,</m:t>
+            </m:r>
+            <m:r>
+              <m:t>t</m:t>
+            </m:r>
+          </m:sub>
+        </m:sSub>
+      </m:oMath>
+      <w:r>
+        <w:t xml:space="preserve">)</w:t>
+      </w:r>
+    </w:p>
+    <w:p>
+      <w:pPr>
+        <w:pStyle w:val="Compact"/>
+        <w:numPr>
+          <w:ilvl w:val="0"/>
+          <w:numId w:val="1008"/>
+        </w:numPr>
+      </w:pPr>
+      <w:r>
+        <w:t xml:space="preserve">Common house effects (</w:t>
+      </w:r>
+      <m:oMath>
+        <m:sSub>
+          <m:e>
+            <m:r>
+              <m:t>γ</m:t>
+            </m:r>
+          </m:e>
+          <m:sub>
+            <m:r>
+              <m:t>p</m:t>
+            </m:r>
+            <m:r>
+              <m:rPr>
+                <m:sty m:val="p"/>
+              </m:rPr>
+              <m:t>,</m:t>
+            </m:r>
+            <m:r>
+              <m:t>h</m:t>
+            </m:r>
+          </m:sub>
+        </m:sSub>
+      </m:oMath>
+      <w:r>
+        <w:t xml:space="preserve">)</w:t>
+      </w:r>
+    </w:p>
+    <w:p>
+      <w:pPr>
+        <w:pStyle w:val="Compact"/>
+        <w:numPr>
+          <w:ilvl w:val="0"/>
+          <w:numId w:val="1008"/>
+        </w:numPr>
+      </w:pPr>
+      <w:r>
+        <w:t xml:space="preserve">Joint estimation of dispersion parameters (</w:t>
+      </w:r>
+      <m:oMath>
+        <m:sSub>
+          <m:e>
+            <m:r>
+              <m:t>ϕ</m:t>
+            </m:r>
+          </m:e>
+          <m:sub>
+            <m:r>
+              <m:t>h</m:t>
+            </m:r>
+          </m:sub>
+        </m:sSub>
+      </m:oMath>
+      <w:r>
+        <w:t xml:space="preserve">)</w:t>
+      </w:r>
+    </w:p>
+    <w:p>
+      <w:pPr>
+        <w:pStyle w:val="FirstParagraph"/>
+      </w:pPr>
+      <w:r>
+        <w:t xml:space="preserve">This allows constituency-level polls to inform national-level estimates while accounting for systematic geographic differences in party support.</w:t>
+      </w:r>
+    </w:p>
+    <w:bookmarkEnd w:id="26"/>
+    <w:bookmarkStart w:id="27" w:name="prediction"/>
+    <w:p>
+      <w:pPr>
+        <w:pStyle w:val="Heading4"/>
+      </w:pPr>
+      <w:r>
+        <w:t xml:space="preserve">Prediction</w:t>
+      </w:r>
+    </w:p>
+    <w:p>
+      <w:pPr>
+        <w:pStyle w:val="FirstParagraph"/>
+      </w:pPr>
+      <w:r>
+        <w:t xml:space="preserve">The model generates both national and constituency-level predictions:</w:t>
+      </w:r>
+    </w:p>
+    <w:p>
+      <w:pPr>
+        <w:pStyle w:val="BodyText"/>
+      </w:pPr>
+      <m:oMathPara>
+        <m:oMathParaPr>
+          <m:jc m:val="center"/>
+        </m:oMathParaPr>
+        <m:oMath>
+          <m:m>
+            <m:mPr>
+              <m:baseJc m:val="center"/>
+              <m:plcHide m:val="on"/>
+              <m:mcs>
+                <m:mc>
+                  <m:mcPr>
+                    <m:mcJc m:val="right"/>
+                    <m:count m:val="1"/>
+                  </m:mcPr>
+                </m:mc>
+                <m:mc>
+                  <m:mcPr>
+                    <m:mcJc m:val="left"/>
+                    <m:count m:val="1"/>
+                  </m:mcPr>
+                </m:mc>
+              </m:mcs>
+            </m:mPr>
+            <m:mr>
+              <m:e>
+                <m:sSubSup>
+                  <m:e>
+                    <m:r>
+                      <m:t>y</m:t>
+                    </m:r>
+                  </m:e>
+                  <m:sub>
+                    <m:r>
+                      <m:rPr>
+                        <m:nor/>
+                        <m:sty m:val="p"/>
+                      </m:rPr>
+                      <m:t>national</m:t>
+                    </m:r>
+                  </m:sub>
+                  <m:sup>
+                    <m:r>
+                      <m:rPr>
+                        <m:nor/>
+                        <m:sty m:val="p"/>
+                      </m:rPr>
+                      <m:t>rep</m:t>
+                    </m:r>
+                  </m:sup>
+                </m:sSubSup>
+              </m:e>
+              <m:e>
+                <m:r>
+                  <m:rPr>
+                    <m:sty m:val="p"/>
+                  </m:rPr>
+                  <m:t>∼</m:t>
+                </m:r>
+                <m:r>
+                  <m:rPr>
+                    <m:nor/>
+                    <m:sty m:val="p"/>
+                  </m:rPr>
+                  <m:t>Dirichlet-Multinomial</m:t>
+                </m:r>
+                <m:d>
+                  <m:dPr>
+                    <m:begChr m:val="("/>
+                    <m:endChr m:val=")"/>
+                    <m:sepChr m:val=""/>
+                    <m:grow/>
+                  </m:dPr>
+                  <m:e>
+                    <m:r>
+                      <m:rPr>
+                        <m:nor/>
+                        <m:sty m:val="p"/>
+                      </m:rPr>
+                      <m:t>softmax</m:t>
+                    </m:r>
+                    <m:d>
+                      <m:dPr>
+                        <m:begChr m:val="("/>
+                        <m:endChr m:val=")"/>
+                        <m:sepChr m:val=""/>
+                        <m:grow/>
+                      </m:dPr>
+                      <m:e>
+                        <m:sSub>
+                          <m:e>
+                            <m:r>
+                              <m:t>β</m:t>
+                            </m:r>
+                          </m:e>
+                          <m:sub>
+                            <m:r>
+                              <m:t>T</m:t>
+                            </m:r>
+                          </m:sub>
+                        </m:sSub>
+                      </m:e>
+                    </m:d>
+                    <m:r>
+                      <m:rPr>
+                        <m:sty m:val="p"/>
+                      </m:rPr>
+                      <m:t>,</m:t>
+                    </m:r>
                     <m:sSub>
                       <m:e>
                         <m:r>
-                          <m:t>σ</m:t>
+                          <m:t>ϕ</m:t>
                         </m:r>
                       </m:e>
                       <m:sub>
                         <m:r>
-                          <m:t>δ</m:t>
-                        </m:r>
-                        <m:r>
-                          <m:rPr>
-                            <m:sty m:val="p"/>
-                          </m:rPr>
-                          <m:t>,</m:t>
-                        </m:r>
-                        <m:r>
-                          <m:t>p</m:t>
+                          <m:t>1</m:t>
                         </m:r>
                       </m:sub>
                     </m:sSub>
@@ -4049,27 +5002,27 @@
             </m:mr>
             <m:mr>
               <m:e>
-                <m:sSub>
+                <m:sSubSup>
                   <m:e>
                     <m:r>
-                      <m:t>σ</m:t>
+                      <m:t>y</m:t>
                     </m:r>
                   </m:e>
                   <m:sub>
                     <m:r>
-                      <m:t>δ</m:t>
-                    </m:r>
+                      <m:t>k</m:t>
+                    </m:r>
+                  </m:sub>
+                  <m:sup>
                     <m:r>
                       <m:rPr>
+                        <m:nor/>
                         <m:sty m:val="p"/>
                       </m:rPr>
-                      <m:t>,</m:t>
-                    </m:r>
-                    <m:r>
-                      <m:t>p</m:t>
-                    </m:r>
-                  </m:sub>
-                </m:sSub>
+                      <m:t>rep</m:t>
+                    </m:r>
+                  </m:sup>
+                </m:sSubSup>
               </m:e>
               <m:e>
                 <m:r>
@@ -4083,7 +5036,7 @@
                     <m:nor/>
                     <m:sty m:val="p"/>
                   </m:rPr>
-                  <m:t>Exponential</m:t>
+                  <m:t>Dirichlet-Multinomial</m:t>
                 </m:r>
                 <m:d>
                   <m:dPr>
@@ -4094,8 +5047,70 @@
                   </m:dPr>
                   <m:e>
                     <m:r>
-                      <m:t>1</m:t>
-                    </m:r>
+                      <m:rPr>
+                        <m:nor/>
+                        <m:sty m:val="p"/>
+                      </m:rPr>
+                      <m:t>softmax</m:t>
+                    </m:r>
+                    <m:d>
+                      <m:dPr>
+                        <m:begChr m:val="("/>
+                        <m:endChr m:val=")"/>
+                        <m:sepChr m:val=""/>
+                        <m:grow/>
+                      </m:dPr>
+                      <m:e>
+                        <m:sSub>
+                          <m:e>
+                            <m:r>
+                              <m:t>β</m:t>
+                            </m:r>
+                          </m:e>
+                          <m:sub>
+                            <m:r>
+                              <m:t>T</m:t>
+                            </m:r>
+                          </m:sub>
+                        </m:sSub>
+                        <m:r>
+                          <m:rPr>
+                            <m:sty m:val="p"/>
+                          </m:rPr>
+                          <m:t>+</m:t>
+                        </m:r>
+                        <m:sSub>
+                          <m:e>
+                            <m:r>
+                              <m:t>δ</m:t>
+                            </m:r>
+                          </m:e>
+                          <m:sub>
+                            <m:r>
+                              <m:t>k</m:t>
+                            </m:r>
+                          </m:sub>
+                        </m:sSub>
+                      </m:e>
+                    </m:d>
+                    <m:r>
+                      <m:rPr>
+                        <m:sty m:val="p"/>
+                      </m:rPr>
+                      <m:t>,</m:t>
+                    </m:r>
+                    <m:sSub>
+                      <m:e>
+                        <m:r>
+                          <m:t>ϕ</m:t>
+                        </m:r>
+                      </m:e>
+                      <m:sub>
+                        <m:r>
+                          <m:t>1</m:t>
+                        </m:r>
+                      </m:sub>
+                    </m:sSub>
                   </m:e>
                 </m:d>
               </m:e>
@@ -4109,7 +5124,49 @@
         <w:pStyle w:val="FirstParagraph"/>
       </w:pPr>
       <w:r>
-        <w:t xml:space="preserve">This structure allows for:</w:t>
+        <w:t xml:space="preserve">These predictions incorporate uncertainty in:</w:t>
+      </w:r>
+      <w:r>
+        <w:t xml:space="preserve"> </w:t>
+      </w:r>
+      <w:r>
+        <w:t xml:space="preserve">- National support trends</w:t>
+      </w:r>
+      <w:r>
+        <w:t xml:space="preserve"> </w:t>
+      </w:r>
+      <w:r>
+        <w:t xml:space="preserve">- Constituency-specific deviations</w:t>
+      </w:r>
+      <w:r>
+        <w:t xml:space="preserve"> </w:t>
+      </w:r>
+      <w:r>
+        <w:t xml:space="preserve">- House effects</w:t>
+      </w:r>
+      <w:r>
+        <w:t xml:space="preserve"> </w:t>
+      </w:r>
+      <w:r>
+        <w:t xml:space="preserve">- Overdispersion at both national and constituency levels</w:t>
+      </w:r>
+    </w:p>
+    <w:bookmarkEnd w:id="27"/>
+    <w:bookmarkStart w:id="28" w:name="prediction-1"/>
+    <w:p>
+      <w:pPr>
+        <w:pStyle w:val="Heading4"/>
+      </w:pPr>
+      <w:r>
+        <w:t xml:space="preserve">Prediction</w:t>
+      </w:r>
+    </w:p>
+    <w:p>
+      <w:pPr>
+        <w:pStyle w:val="FirstParagraph"/>
+      </w:pPr>
+      <w:r>
+        <w:t xml:space="preserve">The model generates both national-level predictions and constituency-specific predictions:</w:t>
       </w:r>
     </w:p>
     <w:p>
@@ -4117,317 +5174,7 @@
         <w:pStyle w:val="Compact"/>
         <w:numPr>
           <w:ilvl w:val="0"/>
-          <w:numId w:val="1006"/>
-        </w:numPr>
-      </w:pPr>
-      <w:r>
-        <w:t xml:space="preserve">Constituency-specific deviations from national support levels</w:t>
-      </w:r>
-    </w:p>
-    <w:p>
-      <w:pPr>
-        <w:pStyle w:val="Compact"/>
-        <w:numPr>
-          <w:ilvl w:val="0"/>
-          <w:numId w:val="1006"/>
-        </w:numPr>
-      </w:pPr>
-      <w:r>
-        <w:t xml:space="preserve">Party-specific scales of constituency variation (</w:t>
-      </w:r>
-      <m:oMath>
-        <m:sSub>
-          <m:e>
-            <m:r>
-              <m:t>σ</m:t>
-            </m:r>
-          </m:e>
-          <m:sub>
-            <m:r>
-              <m:t>δ</m:t>
-            </m:r>
-            <m:r>
-              <m:rPr>
-                <m:sty m:val="p"/>
-              </m:rPr>
-              <m:t>,</m:t>
-            </m:r>
-            <m:r>
-              <m:t>p</m:t>
-            </m:r>
-          </m:sub>
-        </m:sSub>
-      </m:oMath>
-      <w:r>
-        <w:t xml:space="preserve">)</w:t>
-      </w:r>
-    </w:p>
-    <w:p>
-      <w:pPr>
-        <w:pStyle w:val="Compact"/>
-        <w:numPr>
-          <w:ilvl w:val="0"/>
-          <w:numId w:val="1006"/>
-        </w:numPr>
-      </w:pPr>
-      <w:r>
-        <w:t xml:space="preserve">Partial pooling of information across constituencies</w:t>
-      </w:r>
-    </w:p>
-    <w:p>
-      <w:pPr>
-        <w:pStyle w:val="Compact"/>
-        <w:numPr>
-          <w:ilvl w:val="0"/>
-          <w:numId w:val="1006"/>
-        </w:numPr>
-      </w:pPr>
-      <w:r>
-        <w:t xml:space="preserve">Separate treatment of each party’s geographic distribution</w:t>
-      </w:r>
-    </w:p>
-    <w:p>
-      <w:pPr>
-        <w:pStyle w:val="FirstParagraph"/>
-      </w:pPr>
-      <w:r>
-        <w:t xml:space="preserve">The constituency effects are constrained to sum to zero across constituencies for each party to ensure identifiability:</w:t>
-      </w:r>
-    </w:p>
-    <w:p>
-      <w:pPr>
-        <w:pStyle w:val="BodyText"/>
-      </w:pPr>
-      <m:oMathPara>
-        <m:oMathParaPr>
-          <m:jc m:val="center"/>
-        </m:oMathParaPr>
-        <m:oMath>
-          <m:nary>
-            <m:naryPr>
-              <m:chr m:val="∑"/>
-              <m:limLoc m:val="undOvr"/>
-              <m:subHide m:val="off"/>
-              <m:supHide m:val="off"/>
-            </m:naryPr>
-            <m:sub>
-              <m:r>
-                <m:t>k</m:t>
-              </m:r>
-              <m:r>
-                <m:rPr>
-                  <m:sty m:val="p"/>
-                </m:rPr>
-                <m:t>=</m:t>
-              </m:r>
-              <m:r>
-                <m:t>1</m:t>
-              </m:r>
-            </m:sub>
-            <m:sup>
-              <m:r>
-                <m:t>K</m:t>
-              </m:r>
-            </m:sup>
-            <m:e>
-              <m:sSub>
-                <m:e>
-                  <m:r>
-                    <m:t>δ</m:t>
-                  </m:r>
-                </m:e>
-                <m:sub>
-                  <m:r>
-                    <m:t>p</m:t>
-                  </m:r>
-                  <m:r>
-                    <m:rPr>
-                      <m:sty m:val="p"/>
-                    </m:rPr>
-                    <m:t>,</m:t>
-                  </m:r>
-                  <m:r>
-                    <m:t>k</m:t>
-                  </m:r>
-                </m:sub>
-              </m:sSub>
-            </m:e>
-          </m:nary>
-          <m:r>
-            <m:rPr>
-              <m:sty m:val="p"/>
-            </m:rPr>
-            <m:t>=</m:t>
-          </m:r>
-          <m:r>
-            <m:t>0</m:t>
-          </m:r>
-        </m:oMath>
-      </m:oMathPara>
-    </w:p>
-    <w:p>
-      <w:pPr>
-        <w:pStyle w:val="FirstParagraph"/>
-      </w:pPr>
-      <w:r>
-        <w:t xml:space="preserve">This constraint also prevents the constituency effects from absorbing national-level trends and ensures that the deviations represent relative differences across constituencies.</w:t>
-      </w:r>
-    </w:p>
-    <w:bookmarkEnd w:id="25"/>
-    <w:bookmarkStart w:id="26" w:name="integration-with-national-model"/>
-    <w:p>
-      <w:pPr>
-        <w:pStyle w:val="Heading4"/>
-      </w:pPr>
-      <w:r>
-        <w:t xml:space="preserve">Integration with National Model</w:t>
-      </w:r>
-    </w:p>
-    <w:p>
-      <w:pPr>
-        <w:pStyle w:val="FirstParagraph"/>
-      </w:pPr>
-      <w:r>
-        <w:t xml:space="preserve">The constituency model is integrated with the national model through:</w:t>
-      </w:r>
-    </w:p>
-    <w:p>
-      <w:pPr>
-        <w:pStyle w:val="Compact"/>
-        <w:numPr>
-          <w:ilvl w:val="0"/>
-          <w:numId w:val="1007"/>
-        </w:numPr>
-      </w:pPr>
-      <w:r>
-        <w:t xml:space="preserve">Shared national-level parameters (</w:t>
-      </w:r>
-      <m:oMath>
-        <m:sSub>
-          <m:e>
-            <m:r>
-              <m:t>β</m:t>
-            </m:r>
-          </m:e>
-          <m:sub>
-            <m:r>
-              <m:t>p</m:t>
-            </m:r>
-            <m:r>
-              <m:rPr>
-                <m:sty m:val="p"/>
-              </m:rPr>
-              <m:t>,</m:t>
-            </m:r>
-            <m:r>
-              <m:t>t</m:t>
-            </m:r>
-          </m:sub>
-        </m:sSub>
-      </m:oMath>
-      <w:r>
-        <w:t xml:space="preserve">)</w:t>
-      </w:r>
-    </w:p>
-    <w:p>
-      <w:pPr>
-        <w:pStyle w:val="Compact"/>
-        <w:numPr>
-          <w:ilvl w:val="0"/>
-          <w:numId w:val="1007"/>
-        </w:numPr>
-      </w:pPr>
-      <w:r>
-        <w:t xml:space="preserve">Common house effects (</w:t>
-      </w:r>
-      <m:oMath>
-        <m:sSub>
-          <m:e>
-            <m:r>
-              <m:t>γ</m:t>
-            </m:r>
-          </m:e>
-          <m:sub>
-            <m:r>
-              <m:t>p</m:t>
-            </m:r>
-            <m:r>
-              <m:rPr>
-                <m:sty m:val="p"/>
-              </m:rPr>
-              <m:t>,</m:t>
-            </m:r>
-            <m:r>
-              <m:t>h</m:t>
-            </m:r>
-          </m:sub>
-        </m:sSub>
-      </m:oMath>
-      <w:r>
-        <w:t xml:space="preserve">)</w:t>
-      </w:r>
-    </w:p>
-    <w:p>
-      <w:pPr>
-        <w:pStyle w:val="Compact"/>
-        <w:numPr>
-          <w:ilvl w:val="0"/>
-          <w:numId w:val="1007"/>
-        </w:numPr>
-      </w:pPr>
-      <w:r>
-        <w:t xml:space="preserve">Joint estimation of overdispersion parameters (</w:t>
-      </w:r>
-      <m:oMath>
-        <m:sSub>
-          <m:e>
-            <m:r>
-              <m:t>ϕ</m:t>
-            </m:r>
-          </m:e>
-          <m:sub>
-            <m:r>
-              <m:t>h</m:t>
-            </m:r>
-          </m:sub>
-        </m:sSub>
-      </m:oMath>
-      <w:r>
-        <w:t xml:space="preserve">)</w:t>
-      </w:r>
-    </w:p>
-    <w:p>
-      <w:pPr>
-        <w:pStyle w:val="FirstParagraph"/>
-      </w:pPr>
-      <w:r>
-        <w:t xml:space="preserve">This allows constituency-level polls to inform national-level estimates and vice versa, while accounting for systematic differences between constituencies.</w:t>
-      </w:r>
-    </w:p>
-    <w:bookmarkEnd w:id="26"/>
-    <w:bookmarkStart w:id="27" w:name="prediction"/>
-    <w:p>
-      <w:pPr>
-        <w:pStyle w:val="Heading4"/>
-      </w:pPr>
-      <w:r>
-        <w:t xml:space="preserve">Prediction</w:t>
-      </w:r>
-    </w:p>
-    <w:p>
-      <w:pPr>
-        <w:pStyle w:val="FirstParagraph"/>
-      </w:pPr>
-      <w:r>
-        <w:t xml:space="preserve">The model generates both national-level predictions and constituency-specific predictions:</w:t>
-      </w:r>
-    </w:p>
-    <w:p>
-      <w:pPr>
-        <w:pStyle w:val="Compact"/>
-        <w:numPr>
-          <w:ilvl w:val="0"/>
-          <w:numId w:val="1008"/>
+          <w:numId w:val="1009"/>
         </w:numPr>
       </w:pPr>
       <w:r>
@@ -4475,7 +5222,7 @@
         <w:pStyle w:val="Compact"/>
         <w:numPr>
           <w:ilvl w:val="0"/>
-          <w:numId w:val="1008"/>
+          <w:numId w:val="1009"/>
         </w:numPr>
       </w:pPr>
       <w:r>
@@ -4531,87 +5278,11 @@
         <w:pStyle w:val="Compact"/>
         <w:numPr>
           <w:ilvl w:val="0"/>
-          <w:numId w:val="1009"/>
+          <w:numId w:val="1010"/>
         </w:numPr>
       </w:pPr>
       <w:r>
         <w:t xml:space="preserve">National trends</w:t>
-      </w:r>
-    </w:p>
-    <w:p>
-      <w:pPr>
-        <w:pStyle w:val="Compact"/>
-        <w:numPr>
-          <w:ilvl w:val="0"/>
-          <w:numId w:val="1009"/>
-        </w:numPr>
-      </w:pPr>
-      <w:r>
-        <w:t xml:space="preserve">Constituency-specific effects</w:t>
-      </w:r>
-    </w:p>
-    <w:p>
-      <w:pPr>
-        <w:pStyle w:val="Compact"/>
-        <w:numPr>
-          <w:ilvl w:val="0"/>
-          <w:numId w:val="1009"/>
-        </w:numPr>
-      </w:pPr>
-      <w:r>
-        <w:t xml:space="preserve">House effects</w:t>
-      </w:r>
-    </w:p>
-    <w:p>
-      <w:pPr>
-        <w:pStyle w:val="Compact"/>
-        <w:numPr>
-          <w:ilvl w:val="0"/>
-          <w:numId w:val="1009"/>
-        </w:numPr>
-      </w:pPr>
-      <w:r>
-        <w:t xml:space="preserve">Overdispersion in both national and constituency-level polls</w:t>
-      </w:r>
-    </w:p>
-    <w:bookmarkEnd w:id="27"/>
-    <w:bookmarkEnd w:id="28"/>
-    <w:bookmarkEnd w:id="29"/>
-    <w:bookmarkEnd w:id="30"/>
-    <w:bookmarkStart w:id="46" w:name="results"/>
-    <w:p>
-      <w:pPr>
-        <w:pStyle w:val="Heading1"/>
-      </w:pPr>
-      <w:r>
-        <w:t xml:space="preserve">Results</w:t>
-      </w:r>
-    </w:p>
-    <w:bookmarkStart w:id="38" w:name="parameter-estimates"/>
-    <w:p>
-      <w:pPr>
-        <w:pStyle w:val="Heading2"/>
-      </w:pPr>
-      <w:r>
-        <w:t xml:space="preserve">Parameter Estimates</w:t>
-      </w:r>
-    </w:p>
-    <w:bookmarkStart w:id="34" w:name="polling-component-1"/>
-    <w:p>
-      <w:pPr>
-        <w:pStyle w:val="Heading3"/>
-      </w:pPr>
-      <w:r>
-        <w:t xml:space="preserve">Polling Component</w:t>
-      </w:r>
-    </w:p>
-    <w:bookmarkStart w:id="31" w:name="house-effects"/>
-    <w:p>
-      <w:pPr>
-        <w:pStyle w:val="Heading4"/>
-      </w:pPr>
-      <w:r>
-        <w:t xml:space="preserve">House Effects</w:t>
       </w:r>
     </w:p>
     <w:p>
@@ -4623,24 +5294,7 @@
         </w:numPr>
       </w:pPr>
       <w:r>
-        <w:t xml:space="preserve">Plot of house-specific biases (</w:t>
-      </w:r>
-      <m:oMath>
-        <m:sSub>
-          <m:e>
-            <m:r>
-              <m:t>γ</m:t>
-            </m:r>
-          </m:e>
-          <m:sub>
-            <m:r>
-              <m:t>h</m:t>
-            </m:r>
-          </m:sub>
-        </m:sSub>
-      </m:oMath>
-      <w:r>
-        <w:t xml:space="preserve">) with uncertainty intervals</w:t>
+        <w:t xml:space="preserve">Constituency-specific effects</w:t>
       </w:r>
     </w:p>
     <w:p>
@@ -4652,7 +5306,7 @@
         </w:numPr>
       </w:pPr>
       <w:r>
-        <w:t xml:space="preserve">Table of significant house effects by party</w:t>
+        <w:t xml:space="preserve">House effects</w:t>
       </w:r>
     </w:p>
     <w:p>
@@ -4664,17 +5318,47 @@
         </w:numPr>
       </w:pPr>
       <w:r>
-        <w:t xml:space="preserve">Analysis of industry-wide bias patterns</w:t>
-      </w:r>
-    </w:p>
+        <w:t xml:space="preserve">Overdispersion in both national and constituency-level polls</w:t>
+      </w:r>
+    </w:p>
+    <w:bookmarkEnd w:id="28"/>
+    <w:bookmarkEnd w:id="29"/>
+    <w:bookmarkEnd w:id="30"/>
     <w:bookmarkEnd w:id="31"/>
-    <w:bookmarkStart w:id="32" w:name="volatility-parameters"/>
+    <w:bookmarkStart w:id="47" w:name="results"/>
+    <w:p>
+      <w:pPr>
+        <w:pStyle w:val="Heading1"/>
+      </w:pPr>
+      <w:r>
+        <w:t xml:space="preserve">Results</w:t>
+      </w:r>
+    </w:p>
+    <w:bookmarkStart w:id="39" w:name="parameter-estimates"/>
+    <w:p>
+      <w:pPr>
+        <w:pStyle w:val="Heading2"/>
+      </w:pPr>
+      <w:r>
+        <w:t xml:space="preserve">Parameter Estimates</w:t>
+      </w:r>
+    </w:p>
+    <w:bookmarkStart w:id="35" w:name="polling-component-1"/>
+    <w:p>
+      <w:pPr>
+        <w:pStyle w:val="Heading3"/>
+      </w:pPr>
+      <w:r>
+        <w:t xml:space="preserve">Polling Component</w:t>
+      </w:r>
+    </w:p>
+    <w:bookmarkStart w:id="32" w:name="house-effects"/>
     <w:p>
       <w:pPr>
         <w:pStyle w:val="Heading4"/>
       </w:pPr>
       <w:r>
-        <w:t xml:space="preserve">Volatility Parameters</w:t>
+        <w:t xml:space="preserve">House Effects</w:t>
       </w:r>
     </w:p>
     <w:p>
@@ -4686,24 +5370,24 @@
         </w:numPr>
       </w:pPr>
       <w:r>
-        <w:t xml:space="preserve">Estimates of party-specific volatility (</w:t>
+        <w:t xml:space="preserve">Plot of house-specific biases (</w:t>
       </w:r>
       <m:oMath>
         <m:sSub>
           <m:e>
             <m:r>
-              <m:t>σ</m:t>
+              <m:t>γ</m:t>
             </m:r>
           </m:e>
           <m:sub>
             <m:r>
-              <m:t>p</m:t>
+              <m:t>h</m:t>
             </m:r>
           </m:sub>
         </m:sSub>
       </m:oMath>
       <w:r>
-        <w:t xml:space="preserve">)</w:t>
+        <w:t xml:space="preserve">) with uncertainty intervals</w:t>
       </w:r>
     </w:p>
     <w:p>
@@ -4715,6 +5399,69 @@
         </w:numPr>
       </w:pPr>
       <w:r>
+        <w:t xml:space="preserve">Table of significant house effects by party</w:t>
+      </w:r>
+    </w:p>
+    <w:p>
+      <w:pPr>
+        <w:pStyle w:val="Compact"/>
+        <w:numPr>
+          <w:ilvl w:val="0"/>
+          <w:numId w:val="1011"/>
+        </w:numPr>
+      </w:pPr>
+      <w:r>
+        <w:t xml:space="preserve">Analysis of industry-wide bias patterns</w:t>
+      </w:r>
+    </w:p>
+    <w:bookmarkEnd w:id="32"/>
+    <w:bookmarkStart w:id="33" w:name="volatility-parameters"/>
+    <w:p>
+      <w:pPr>
+        <w:pStyle w:val="Heading4"/>
+      </w:pPr>
+      <w:r>
+        <w:t xml:space="preserve">Volatility Parameters</w:t>
+      </w:r>
+    </w:p>
+    <w:p>
+      <w:pPr>
+        <w:pStyle w:val="Compact"/>
+        <w:numPr>
+          <w:ilvl w:val="0"/>
+          <w:numId w:val="1012"/>
+        </w:numPr>
+      </w:pPr>
+      <w:r>
+        <w:t xml:space="preserve">Estimates of party-specific volatility (</w:t>
+      </w:r>
+      <m:oMath>
+        <m:sSub>
+          <m:e>
+            <m:r>
+              <m:t>σ</m:t>
+            </m:r>
+          </m:e>
+          <m:sub>
+            <m:r>
+              <m:t>p</m:t>
+            </m:r>
+          </m:sub>
+        </m:sSub>
+      </m:oMath>
+      <w:r>
+        <w:t xml:space="preserve">)</w:t>
+      </w:r>
+    </w:p>
+    <w:p>
+      <w:pPr>
+        <w:pStyle w:val="Compact"/>
+        <w:numPr>
+          <w:ilvl w:val="0"/>
+          <w:numId w:val="1012"/>
+        </w:numPr>
+      </w:pPr>
+      <w:r>
         <w:t xml:space="preserve">Impact of government split (</w:t>
       </w:r>
       <m:oMath>
@@ -4744,7 +5491,7 @@
         <w:pStyle w:val="Compact"/>
         <w:numPr>
           <w:ilvl w:val="0"/>
-          <w:numId w:val="1011"/>
+          <w:numId w:val="1012"/>
         </w:numPr>
       </w:pPr>
       <w:r>
@@ -4772,8 +5519,8 @@
         <w:t xml:space="preserve">)</w:t>
       </w:r>
     </w:p>
-    <w:bookmarkEnd w:id="32"/>
-    <w:bookmarkStart w:id="33" w:name="cross-party-correlations"/>
+    <w:bookmarkEnd w:id="33"/>
+    <w:bookmarkStart w:id="34" w:name="cross-party-correlations"/>
     <w:p>
       <w:pPr>
         <w:pStyle w:val="Heading4"/>
@@ -4787,7 +5534,7 @@
         <w:pStyle w:val="Compact"/>
         <w:numPr>
           <w:ilvl w:val="0"/>
-          <w:numId w:val="1012"/>
+          <w:numId w:val="1013"/>
         </w:numPr>
       </w:pPr>
       <w:r>
@@ -4807,43 +5554,11 @@
         <w:pStyle w:val="Compact"/>
         <w:numPr>
           <w:ilvl w:val="0"/>
-          <w:numId w:val="1012"/>
+          <w:numId w:val="1013"/>
         </w:numPr>
       </w:pPr>
       <w:r>
         <w:t xml:space="preserve">Discussion of strongest party-to-party relationships</w:t>
-      </w:r>
-    </w:p>
-    <w:p>
-      <w:pPr>
-        <w:pStyle w:val="Compact"/>
-        <w:numPr>
-          <w:ilvl w:val="0"/>
-          <w:numId w:val="1012"/>
-        </w:numPr>
-      </w:pPr>
-      <w:r>
-        <w:t xml:space="preserve">Clustering analysis of correlated party groups</w:t>
-      </w:r>
-    </w:p>
-    <w:bookmarkEnd w:id="33"/>
-    <w:bookmarkEnd w:id="34"/>
-    <w:bookmarkStart w:id="37" w:name="fundamentals-component-1"/>
-    <w:p>
-      <w:pPr>
-        <w:pStyle w:val="Heading3"/>
-      </w:pPr>
-      <w:r>
-        <w:t xml:space="preserve">Fundamentals Component</w:t>
-      </w:r>
-    </w:p>
-    <w:bookmarkStart w:id="35" w:name="economic-effects"/>
-    <w:p>
-      <w:pPr>
-        <w:pStyle w:val="Heading4"/>
-      </w:pPr>
-      <w:r>
-        <w:t xml:space="preserve">Economic Effects</w:t>
       </w:r>
     </w:p>
     <w:p>
@@ -4855,6 +5570,38 @@
         </w:numPr>
       </w:pPr>
       <w:r>
+        <w:t xml:space="preserve">Clustering analysis of correlated party groups</w:t>
+      </w:r>
+    </w:p>
+    <w:bookmarkEnd w:id="34"/>
+    <w:bookmarkEnd w:id="35"/>
+    <w:bookmarkStart w:id="38" w:name="fundamentals-component-1"/>
+    <w:p>
+      <w:pPr>
+        <w:pStyle w:val="Heading3"/>
+      </w:pPr>
+      <w:r>
+        <w:t xml:space="preserve">Fundamentals Component</w:t>
+      </w:r>
+    </w:p>
+    <w:bookmarkStart w:id="36" w:name="economic-effects"/>
+    <w:p>
+      <w:pPr>
+        <w:pStyle w:val="Heading4"/>
+      </w:pPr>
+      <w:r>
+        <w:t xml:space="preserve">Economic Effects</w:t>
+      </w:r>
+    </w:p>
+    <w:p>
+      <w:pPr>
+        <w:pStyle w:val="Compact"/>
+        <w:numPr>
+          <w:ilvl w:val="0"/>
+          <w:numId w:val="1014"/>
+        </w:numPr>
+      </w:pPr>
+      <w:r>
         <w:t xml:space="preserve">Coefficient plot for</w:t>
       </w:r>
       <w:r>
@@ -4884,15 +5631,15 @@
         <w:pStyle w:val="Compact"/>
         <w:numPr>
           <w:ilvl w:val="0"/>
-          <w:numId w:val="1013"/>
+          <w:numId w:val="1014"/>
         </w:numPr>
       </w:pPr>
       <w:r>
         <w:t xml:space="preserve">Analysis of GDP growth impact on incumbent parties</w:t>
       </w:r>
     </w:p>
-    <w:bookmarkEnd w:id="35"/>
-    <w:bookmarkStart w:id="36" w:name="political-effects"/>
+    <w:bookmarkEnd w:id="36"/>
+    <w:bookmarkStart w:id="37" w:name="political-effects"/>
     <w:p>
       <w:pPr>
         <w:pStyle w:val="Heading4"/>
@@ -4906,7 +5653,7 @@
         <w:pStyle w:val="Compact"/>
         <w:numPr>
           <w:ilvl w:val="0"/>
-          <w:numId w:val="1014"/>
+          <w:numId w:val="1015"/>
         </w:numPr>
       </w:pPr>
       <w:r>
@@ -4918,7 +5665,7 @@
         <w:pStyle w:val="Compact"/>
         <w:numPr>
           <w:ilvl w:val="1"/>
-          <w:numId w:val="1015"/>
+          <w:numId w:val="1016"/>
         </w:numPr>
       </w:pPr>
       <w:r>
@@ -4951,7 +5698,7 @@
         <w:pStyle w:val="Compact"/>
         <w:numPr>
           <w:ilvl w:val="1"/>
-          <w:numId w:val="1015"/>
+          <w:numId w:val="1016"/>
         </w:numPr>
       </w:pPr>
       <w:r>
@@ -4984,7 +5731,7 @@
         <w:pStyle w:val="Compact"/>
         <w:numPr>
           <w:ilvl w:val="1"/>
-          <w:numId w:val="1015"/>
+          <w:numId w:val="1016"/>
         </w:numPr>
       </w:pPr>
       <w:r>
@@ -5017,17 +5764,17 @@
         <w:pStyle w:val="Compact"/>
         <w:numPr>
           <w:ilvl w:val="0"/>
-          <w:numId w:val="1014"/>
+          <w:numId w:val="1015"/>
         </w:numPr>
       </w:pPr>
       <w:r>
         <w:t xml:space="preserve">Discussion of which factors most strongly predict party support</w:t>
       </w:r>
     </w:p>
-    <w:bookmarkEnd w:id="36"/>
     <w:bookmarkEnd w:id="37"/>
     <w:bookmarkEnd w:id="38"/>
-    <w:bookmarkStart w:id="41" w:name="model-validation"/>
+    <w:bookmarkEnd w:id="39"/>
+    <w:bookmarkStart w:id="42" w:name="model-validation"/>
     <w:p>
       <w:pPr>
         <w:pStyle w:val="Heading2"/>
@@ -5036,59 +5783,13 @@
         <w:t xml:space="preserve">Model Validation</w:t>
       </w:r>
     </w:p>
-    <w:bookmarkStart w:id="39" w:name="historical-performance"/>
+    <w:bookmarkStart w:id="40" w:name="historical-performance"/>
     <w:p>
       <w:pPr>
         <w:pStyle w:val="Heading3"/>
       </w:pPr>
       <w:r>
         <w:t xml:space="preserve">Historical Performance</w:t>
-      </w:r>
-    </w:p>
-    <w:p>
-      <w:pPr>
-        <w:pStyle w:val="Compact"/>
-        <w:numPr>
-          <w:ilvl w:val="0"/>
-          <w:numId w:val="1016"/>
-        </w:numPr>
-      </w:pPr>
-      <w:r>
-        <w:t xml:space="preserve">Out-of-sample predictions for previous elections</w:t>
-      </w:r>
-    </w:p>
-    <w:p>
-      <w:pPr>
-        <w:pStyle w:val="Compact"/>
-        <w:numPr>
-          <w:ilvl w:val="0"/>
-          <w:numId w:val="1016"/>
-        </w:numPr>
-      </w:pPr>
-      <w:r>
-        <w:t xml:space="preserve">Comparison with simple polling averages</w:t>
-      </w:r>
-    </w:p>
-    <w:p>
-      <w:pPr>
-        <w:pStyle w:val="Compact"/>
-        <w:numPr>
-          <w:ilvl w:val="0"/>
-          <w:numId w:val="1016"/>
-        </w:numPr>
-      </w:pPr>
-      <w:r>
-        <w:t xml:space="preserve">Analysis of when/where model performs best/worst</w:t>
-      </w:r>
-    </w:p>
-    <w:bookmarkEnd w:id="39"/>
-    <w:bookmarkStart w:id="40" w:name="uncertainty-calibration"/>
-    <w:p>
-      <w:pPr>
-        <w:pStyle w:val="Heading3"/>
-      </w:pPr>
-      <w:r>
-        <w:t xml:space="preserve">Uncertainty Calibration</w:t>
       </w:r>
     </w:p>
     <w:p>
@@ -5100,7 +5801,7 @@
         </w:numPr>
       </w:pPr>
       <w:r>
-        <w:t xml:space="preserve">Coverage of prediction intervals</w:t>
+        <w:t xml:space="preserve">Out-of-sample predictions for previous elections</w:t>
       </w:r>
     </w:p>
     <w:p>
@@ -5112,7 +5813,7 @@
         </w:numPr>
       </w:pPr>
       <w:r>
-        <w:t xml:space="preserve">Comparison of predicted vs. actual volatility</w:t>
+        <w:t xml:space="preserve">Comparison with simple polling averages</w:t>
       </w:r>
     </w:p>
     <w:p>
@@ -5124,44 +5825,17 @@
         </w:numPr>
       </w:pPr>
       <w:r>
-        <w:t xml:space="preserve">Assessment of overdispersion estimates (</w:t>
-      </w:r>
-      <m:oMath>
-        <m:sSub>
-          <m:e>
-            <m:r>
-              <m:t>ϕ</m:t>
-            </m:r>
-          </m:e>
-          <m:sub>
-            <m:r>
-              <m:t>h</m:t>
-            </m:r>
-          </m:sub>
-        </m:sSub>
-      </m:oMath>
-      <w:r>
-        <w:t xml:space="preserve">)</w:t>
+        <w:t xml:space="preserve">Analysis of when/where model performs best/worst</w:t>
       </w:r>
     </w:p>
     <w:bookmarkEnd w:id="40"/>
-    <w:bookmarkEnd w:id="41"/>
-    <w:bookmarkStart w:id="45" w:name="election-prediction"/>
-    <w:p>
-      <w:pPr>
-        <w:pStyle w:val="Heading2"/>
-      </w:pPr>
-      <w:r>
-        <w:t xml:space="preserve">2024 Election Prediction</w:t>
-      </w:r>
-    </w:p>
-    <w:bookmarkStart w:id="42" w:name="point-predictions"/>
+    <w:bookmarkStart w:id="41" w:name="uncertainty-calibration"/>
     <w:p>
       <w:pPr>
         <w:pStyle w:val="Heading3"/>
       </w:pPr>
       <w:r>
-        <w:t xml:space="preserve">Point Predictions</w:t>
+        <w:t xml:space="preserve">Uncertainty Calibration</w:t>
       </w:r>
     </w:p>
     <w:p>
@@ -5173,7 +5847,7 @@
         </w:numPr>
       </w:pPr>
       <w:r>
-        <w:t xml:space="preserve">Table of predicted vote shares with 95% intervals</w:t>
+        <w:t xml:space="preserve">Coverage of prediction intervals</w:t>
       </w:r>
     </w:p>
     <w:p>
@@ -5185,7 +5859,7 @@
         </w:numPr>
       </w:pPr>
       <w:r>
-        <w:t xml:space="preserve">Comparison to latest polls</w:t>
+        <w:t xml:space="preserve">Comparison of predicted vs. actual volatility</w:t>
       </w:r>
     </w:p>
     <w:p>
@@ -5197,17 +5871,44 @@
         </w:numPr>
       </w:pPr>
       <w:r>
-        <w:t xml:space="preserve">Discussion of largest predicted changes</w:t>
-      </w:r>
-    </w:p>
+        <w:t xml:space="preserve">Assessment of overdispersion estimates (</w:t>
+      </w:r>
+      <m:oMath>
+        <m:sSub>
+          <m:e>
+            <m:r>
+              <m:t>ϕ</m:t>
+            </m:r>
+          </m:e>
+          <m:sub>
+            <m:r>
+              <m:t>h</m:t>
+            </m:r>
+          </m:sub>
+        </m:sSub>
+      </m:oMath>
+      <w:r>
+        <w:t xml:space="preserve">)</w:t>
+      </w:r>
+    </w:p>
+    <w:bookmarkEnd w:id="41"/>
     <w:bookmarkEnd w:id="42"/>
-    <w:bookmarkStart w:id="43" w:name="coalition-scenarios"/>
+    <w:bookmarkStart w:id="46" w:name="election-prediction"/>
+    <w:p>
+      <w:pPr>
+        <w:pStyle w:val="Heading2"/>
+      </w:pPr>
+      <w:r>
+        <w:t xml:space="preserve">2024 Election Prediction</w:t>
+      </w:r>
+    </w:p>
+    <w:bookmarkStart w:id="43" w:name="point-predictions"/>
     <w:p>
       <w:pPr>
         <w:pStyle w:val="Heading3"/>
       </w:pPr>
       <w:r>
-        <w:t xml:space="preserve">Coalition Scenarios</w:t>
+        <w:t xml:space="preserve">Point Predictions</w:t>
       </w:r>
     </w:p>
     <w:p>
@@ -5219,7 +5920,7 @@
         </w:numPr>
       </w:pPr>
       <w:r>
-        <w:t xml:space="preserve">Probability of different majority combinations</w:t>
+        <w:t xml:space="preserve">Table of predicted vote shares with 95% intervals</w:t>
       </w:r>
     </w:p>
     <w:p>
@@ -5231,7 +5932,7 @@
         </w:numPr>
       </w:pPr>
       <w:r>
-        <w:t xml:space="preserve">Most likely government formations</w:t>
+        <w:t xml:space="preserve">Comparison to latest polls</w:t>
       </w:r>
     </w:p>
     <w:p>
@@ -5243,17 +5944,17 @@
         </w:numPr>
       </w:pPr>
       <w:r>
-        <w:t xml:space="preserve">Key parties for coalition formation</w:t>
+        <w:t xml:space="preserve">Discussion of largest predicted changes</w:t>
       </w:r>
     </w:p>
     <w:bookmarkEnd w:id="43"/>
-    <w:bookmarkStart w:id="44" w:name="prediction-evolution"/>
+    <w:bookmarkStart w:id="44" w:name="coalition-scenarios"/>
     <w:p>
       <w:pPr>
         <w:pStyle w:val="Heading3"/>
       </w:pPr>
       <w:r>
-        <w:t xml:space="preserve">Prediction Evolution</w:t>
+        <w:t xml:space="preserve">Coalition Scenarios</w:t>
       </w:r>
     </w:p>
     <w:p>
@@ -5265,7 +5966,7 @@
         </w:numPr>
       </w:pPr>
       <w:r>
-        <w:t xml:space="preserve">Plot showing how predictions changed over time</w:t>
+        <w:t xml:space="preserve">Probability of different majority combinations</w:t>
       </w:r>
     </w:p>
     <w:p>
@@ -5277,7 +5978,7 @@
         </w:numPr>
       </w:pPr>
       <w:r>
-        <w:t xml:space="preserve">Impact of recent polling data</w:t>
+        <w:t xml:space="preserve">Most likely government formations</w:t>
       </w:r>
     </w:p>
     <w:p>
@@ -5289,65 +5990,17 @@
         </w:numPr>
       </w:pPr>
       <w:r>
-        <w:t xml:space="preserve">Effect of economic/political developments</w:t>
+        <w:t xml:space="preserve">Key parties for coalition formation</w:t>
       </w:r>
     </w:p>
     <w:bookmarkEnd w:id="44"/>
-    <w:bookmarkEnd w:id="45"/>
-    <w:bookmarkEnd w:id="46"/>
-    <w:bookmarkStart w:id="47" w:name="discussion"/>
-    <w:p>
-      <w:pPr>
-        <w:pStyle w:val="Heading1"/>
-      </w:pPr>
-      <w:r>
-        <w:t xml:space="preserve">Discussion</w:t>
-      </w:r>
-    </w:p>
-    <w:bookmarkEnd w:id="47"/>
-    <w:bookmarkStart w:id="57" w:name="appendix"/>
-    <w:p>
-      <w:pPr>
-        <w:pStyle w:val="Heading1"/>
-      </w:pPr>
-      <w:r>
-        <w:t xml:space="preserve">Appendix</w:t>
-      </w:r>
-    </w:p>
-    <w:bookmarkStart w:id="56" w:name="model-specification-details"/>
-    <w:p>
-      <w:pPr>
-        <w:pStyle w:val="Heading2"/>
-      </w:pPr>
-      <w:r>
-        <w:t xml:space="preserve">Model Specification Details</w:t>
-      </w:r>
-    </w:p>
-    <w:bookmarkStart w:id="51" w:name="notation"/>
+    <w:bookmarkStart w:id="45" w:name="prediction-evolution"/>
     <w:p>
       <w:pPr>
         <w:pStyle w:val="Heading3"/>
       </w:pPr>
       <w:r>
-        <w:t xml:space="preserve">Notation</w:t>
-      </w:r>
-    </w:p>
-    <w:bookmarkStart w:id="50" w:name="input-data"/>
-    <w:p>
-      <w:pPr>
-        <w:pStyle w:val="Heading4"/>
-      </w:pPr>
-      <w:r>
-        <w:t xml:space="preserve">Input Data</w:t>
-      </w:r>
-    </w:p>
-    <w:bookmarkStart w:id="48" w:name="polling-data"/>
-    <w:p>
-      <w:pPr>
-        <w:pStyle w:val="Heading5"/>
-      </w:pPr>
-      <w:r>
-        <w:t xml:space="preserve">Polling Data</w:t>
+        <w:t xml:space="preserve">Prediction Evolution</w:t>
       </w:r>
     </w:p>
     <w:p>
@@ -5358,6 +6011,100 @@
           <w:numId w:val="1021"/>
         </w:numPr>
       </w:pPr>
+      <w:r>
+        <w:t xml:space="preserve">Plot showing how predictions changed over time</w:t>
+      </w:r>
+    </w:p>
+    <w:p>
+      <w:pPr>
+        <w:pStyle w:val="Compact"/>
+        <w:numPr>
+          <w:ilvl w:val="0"/>
+          <w:numId w:val="1021"/>
+        </w:numPr>
+      </w:pPr>
+      <w:r>
+        <w:t xml:space="preserve">Impact of recent polling data</w:t>
+      </w:r>
+    </w:p>
+    <w:p>
+      <w:pPr>
+        <w:pStyle w:val="Compact"/>
+        <w:numPr>
+          <w:ilvl w:val="0"/>
+          <w:numId w:val="1021"/>
+        </w:numPr>
+      </w:pPr>
+      <w:r>
+        <w:t xml:space="preserve">Effect of economic/political developments</w:t>
+      </w:r>
+    </w:p>
+    <w:bookmarkEnd w:id="45"/>
+    <w:bookmarkEnd w:id="46"/>
+    <w:bookmarkEnd w:id="47"/>
+    <w:bookmarkStart w:id="48" w:name="discussion"/>
+    <w:p>
+      <w:pPr>
+        <w:pStyle w:val="Heading1"/>
+      </w:pPr>
+      <w:r>
+        <w:t xml:space="preserve">Discussion</w:t>
+      </w:r>
+    </w:p>
+    <w:bookmarkEnd w:id="48"/>
+    <w:bookmarkStart w:id="58" w:name="appendix"/>
+    <w:p>
+      <w:pPr>
+        <w:pStyle w:val="Heading1"/>
+      </w:pPr>
+      <w:r>
+        <w:t xml:space="preserve">Appendix</w:t>
+      </w:r>
+    </w:p>
+    <w:bookmarkStart w:id="57" w:name="model-specification-details"/>
+    <w:p>
+      <w:pPr>
+        <w:pStyle w:val="Heading2"/>
+      </w:pPr>
+      <w:r>
+        <w:t xml:space="preserve">Model Specification Details</w:t>
+      </w:r>
+    </w:p>
+    <w:bookmarkStart w:id="52" w:name="notation"/>
+    <w:p>
+      <w:pPr>
+        <w:pStyle w:val="Heading3"/>
+      </w:pPr>
+      <w:r>
+        <w:t xml:space="preserve">Notation</w:t>
+      </w:r>
+    </w:p>
+    <w:bookmarkStart w:id="51" w:name="input-data"/>
+    <w:p>
+      <w:pPr>
+        <w:pStyle w:val="Heading4"/>
+      </w:pPr>
+      <w:r>
+        <w:t xml:space="preserve">Input Data</w:t>
+      </w:r>
+    </w:p>
+    <w:bookmarkStart w:id="49" w:name="polling-data"/>
+    <w:p>
+      <w:pPr>
+        <w:pStyle w:val="Heading5"/>
+      </w:pPr>
+      <w:r>
+        <w:t xml:space="preserve">Polling Data</w:t>
+      </w:r>
+    </w:p>
+    <w:p>
+      <w:pPr>
+        <w:pStyle w:val="Compact"/>
+        <w:numPr>
+          <w:ilvl w:val="0"/>
+          <w:numId w:val="1022"/>
+        </w:numPr>
+      </w:pPr>
       <m:oMath>
         <m:r>
           <m:t>P</m:t>
@@ -5382,7 +6129,7 @@
         <w:pStyle w:val="Compact"/>
         <w:numPr>
           <w:ilvl w:val="0"/>
-          <w:numId w:val="1021"/>
+          <w:numId w:val="1022"/>
         </w:numPr>
       </w:pPr>
       <m:oMath>
@@ -5445,7 +6192,7 @@
         <w:pStyle w:val="Compact"/>
         <w:numPr>
           <w:ilvl w:val="0"/>
-          <w:numId w:val="1021"/>
+          <w:numId w:val="1022"/>
         </w:numPr>
       </w:pPr>
       <m:oMath>
@@ -5462,7 +6209,7 @@
         <w:pStyle w:val="Compact"/>
         <w:numPr>
           <w:ilvl w:val="0"/>
-          <w:numId w:val="1021"/>
+          <w:numId w:val="1022"/>
         </w:numPr>
       </w:pPr>
       <m:oMath>
@@ -5479,7 +6226,7 @@
         <w:pStyle w:val="Compact"/>
         <w:numPr>
           <w:ilvl w:val="0"/>
-          <w:numId w:val="1021"/>
+          <w:numId w:val="1022"/>
         </w:numPr>
       </w:pPr>
       <m:oMath>
@@ -5536,7 +6283,7 @@
         <w:pStyle w:val="Compact"/>
         <w:numPr>
           <w:ilvl w:val="0"/>
-          <w:numId w:val="1021"/>
+          <w:numId w:val="1022"/>
         </w:numPr>
       </w:pPr>
       <m:oMath>
@@ -5594,8 +6341,8 @@
         <w:t xml:space="preserve">in days</w:t>
       </w:r>
     </w:p>
-    <w:bookmarkEnd w:id="48"/>
-    <w:bookmarkStart w:id="49" w:name="fundamentals-data"/>
+    <w:bookmarkEnd w:id="49"/>
+    <w:bookmarkStart w:id="50" w:name="fundamentals-data"/>
     <w:p>
       <w:pPr>
         <w:pStyle w:val="Heading5"/>
@@ -5609,7 +6356,7 @@
         <w:pStyle w:val="Compact"/>
         <w:numPr>
           <w:ilvl w:val="0"/>
-          <w:numId w:val="1022"/>
+          <w:numId w:val="1023"/>
         </w:numPr>
       </w:pPr>
       <m:oMath>
@@ -5635,7 +6382,7 @@
         <w:pStyle w:val="Compact"/>
         <w:numPr>
           <w:ilvl w:val="0"/>
-          <w:numId w:val="1022"/>
+          <w:numId w:val="1023"/>
         </w:numPr>
       </w:pPr>
       <m:oMath>
@@ -5661,7 +6408,7 @@
         <w:pStyle w:val="Compact"/>
         <w:numPr>
           <w:ilvl w:val="0"/>
-          <w:numId w:val="1022"/>
+          <w:numId w:val="1023"/>
         </w:numPr>
       </w:pPr>
       <m:oMath>
@@ -5733,7 +6480,7 @@
         <w:pStyle w:val="Compact"/>
         <w:numPr>
           <w:ilvl w:val="0"/>
-          <w:numId w:val="1022"/>
+          <w:numId w:val="1023"/>
         </w:numPr>
       </w:pPr>
       <m:oMath>
@@ -5790,7 +6537,7 @@
         <w:pStyle w:val="Compact"/>
         <w:numPr>
           <w:ilvl w:val="0"/>
-          <w:numId w:val="1022"/>
+          <w:numId w:val="1023"/>
         </w:numPr>
       </w:pPr>
       <m:oMath>
@@ -5847,7 +6594,7 @@
         <w:pStyle w:val="Compact"/>
         <w:numPr>
           <w:ilvl w:val="0"/>
-          <w:numId w:val="1022"/>
+          <w:numId w:val="1023"/>
         </w:numPr>
       </w:pPr>
       <m:oMath>
@@ -5910,7 +6657,7 @@
         <w:pStyle w:val="Compact"/>
         <w:numPr>
           <w:ilvl w:val="0"/>
-          <w:numId w:val="1022"/>
+          <w:numId w:val="1023"/>
         </w:numPr>
       </w:pPr>
       <m:oMath>
@@ -5968,10 +6715,10 @@
         <w:t xml:space="preserve">(if incumbent)</w:t>
       </w:r>
     </w:p>
-    <w:bookmarkEnd w:id="49"/>
     <w:bookmarkEnd w:id="50"/>
     <w:bookmarkEnd w:id="51"/>
-    <w:bookmarkStart w:id="52" w:name="data-preprocessing"/>
+    <w:bookmarkEnd w:id="52"/>
+    <w:bookmarkStart w:id="53" w:name="data-preprocessing"/>
     <w:p>
       <w:pPr>
         <w:pStyle w:val="Heading3"/>
@@ -5993,7 +6740,7 @@
         <w:pStyle w:val="Compact"/>
         <w:numPr>
           <w:ilvl w:val="0"/>
-          <w:numId w:val="1023"/>
+          <w:numId w:val="1024"/>
         </w:numPr>
       </w:pPr>
       <w:r>
@@ -6047,7 +6794,7 @@
         <w:pStyle w:val="Compact"/>
         <w:numPr>
           <w:ilvl w:val="0"/>
-          <w:numId w:val="1023"/>
+          <w:numId w:val="1024"/>
         </w:numPr>
       </w:pPr>
       <w:r>
@@ -6119,7 +6866,7 @@
         <w:pStyle w:val="Compact"/>
         <w:numPr>
           <w:ilvl w:val="0"/>
-          <w:numId w:val="1023"/>
+          <w:numId w:val="1024"/>
         </w:numPr>
       </w:pPr>
       <w:r>
@@ -6194,8 +6941,8 @@
         <w:t xml:space="preserve">Both economic variables (inflation and growth) are only included for incumbent parties by multiplying them with the incumbency indicator.</w:t>
       </w:r>
     </w:p>
-    <w:bookmarkEnd w:id="52"/>
-    <w:bookmarkStart w:id="53" w:name="government-split-effects"/>
+    <w:bookmarkEnd w:id="53"/>
+    <w:bookmarkStart w:id="54" w:name="government-split-effects"/>
     <w:p>
       <w:pPr>
         <w:pStyle w:val="Heading3"/>
@@ -6266,8 +7013,8 @@
         </m:sSub>
       </m:oMath>
     </w:p>
-    <w:bookmarkEnd w:id="53"/>
-    <w:bookmarkStart w:id="54" w:name="cross-party-correlations-1"/>
+    <w:bookmarkEnd w:id="54"/>
+    <w:bookmarkStart w:id="55" w:name="cross-party-correlations-1"/>
     <w:p>
       <w:pPr>
         <w:pStyle w:val="Heading3"/>
@@ -6295,8 +7042,8 @@
         <w:t xml:space="preserve">. This allows the model to account for situations where increased support for one party typically corresponds to decreased support for specific other parties.</w:t>
       </w:r>
     </w:p>
-    <w:bookmarkEnd w:id="54"/>
-    <w:bookmarkStart w:id="55" w:name="choosing-tau_f"/>
+    <w:bookmarkEnd w:id="55"/>
+    <w:bookmarkStart w:id="56" w:name="choosing-tau_f"/>
     <w:p>
       <w:pPr>
         <w:pStyle w:val="Heading3"/>
@@ -6355,7 +7102,7 @@
         <w:pStyle w:val="Compact"/>
         <w:numPr>
           <w:ilvl w:val="0"/>
-          <w:numId w:val="1024"/>
+          <w:numId w:val="1025"/>
         </w:numPr>
       </w:pPr>
       <w:r>
@@ -6450,7 +7197,7 @@
         <w:pStyle w:val="Compact"/>
         <w:numPr>
           <w:ilvl w:val="0"/>
-          <w:numId w:val="1024"/>
+          <w:numId w:val="1025"/>
         </w:numPr>
       </w:pPr>
       <w:r>
@@ -6580,7 +7327,7 @@
         <w:pStyle w:val="Compact"/>
         <w:numPr>
           <w:ilvl w:val="0"/>
-          <w:numId w:val="1025"/>
+          <w:numId w:val="1026"/>
         </w:numPr>
       </w:pPr>
       <w:r>
@@ -6695,7 +7442,7 @@
         <w:pStyle w:val="Compact"/>
         <w:numPr>
           <w:ilvl w:val="0"/>
-          <w:numId w:val="1025"/>
+          <w:numId w:val="1026"/>
         </w:numPr>
       </w:pPr>
       <w:r>
@@ -8046,9 +8793,9 @@
         <w:t xml:space="preserve">in our model, increasing when there is more uncertainty during the government split period.</w:t>
       </w:r>
     </w:p>
-    <w:bookmarkEnd w:id="55"/>
     <w:bookmarkEnd w:id="56"/>
     <w:bookmarkEnd w:id="57"/>
+    <w:bookmarkEnd w:id="58"/>
     <w:sectPr/>
   </w:body>
 </w:document>
@@ -8395,7 +9142,34 @@
     </w:lvlOverride>
   </w:num>
   <w:num w:numId="1008">
-    <w:abstractNumId w:val="991"/>
+    <w:abstractNumId w:val="99411"/>
+    <w:lvlOverride w:ilvl="0">
+      <w:startOverride w:val="1"/>
+    </w:lvlOverride>
+    <w:lvlOverride w:ilvl="1">
+      <w:startOverride w:val="1"/>
+    </w:lvlOverride>
+    <w:lvlOverride w:ilvl="2">
+      <w:startOverride w:val="1"/>
+    </w:lvlOverride>
+    <w:lvlOverride w:ilvl="3">
+      <w:startOverride w:val="1"/>
+    </w:lvlOverride>
+    <w:lvlOverride w:ilvl="4">
+      <w:startOverride w:val="1"/>
+    </w:lvlOverride>
+    <w:lvlOverride w:ilvl="5">
+      <w:startOverride w:val="1"/>
+    </w:lvlOverride>
+    <w:lvlOverride w:ilvl="6">
+      <w:startOverride w:val="1"/>
+    </w:lvlOverride>
+    <w:lvlOverride w:ilvl="7">
+      <w:startOverride w:val="1"/>
+    </w:lvlOverride>
+    <w:lvlOverride w:ilvl="8">
+      <w:startOverride w:val="1"/>
+    </w:lvlOverride>
   </w:num>
   <w:num w:numId="1009">
     <w:abstractNumId w:val="991"/>
@@ -8446,6 +9220,9 @@
     <w:abstractNumId w:val="991"/>
   </w:num>
   <w:num w:numId="1025">
+    <w:abstractNumId w:val="991"/>
+  </w:num>
+  <w:num w:numId="1026">
     <w:abstractNumId w:val="991"/>
   </w:num>
 </w:numbering>

</xml_diff>